<commit_message>
added answers for q3, q5
</commit_message>
<xml_diff>
--- a/ex1.docx
+++ b/ex1.docx
@@ -95,14 +95,2286 @@
           <w:lang w:val="en-US"/>
         </w:rPr>
       </w:pPr>
+    </w:p>
+    <w:p>
+      <w:pPr>
+        <w:pStyle w:val="ListParagraph"/>
+        <w:numPr>
+          <w:ilvl w:val="1"/>
+          <w:numId w:val="2"/>
+        </w:numPr>
+        <w:ind w:left="1134" w:hanging="425"/>
+        <w:rPr>
+          <w:sz w:val="28"/>
+          <w:szCs w:val="28"/>
+          <w:lang w:val="en-US"/>
+        </w:rPr>
+      </w:pPr>
       <w:r>
         <w:rPr>
           <w:sz w:val="28"/>
           <w:szCs w:val="28"/>
           <w:lang w:val="en-US"/>
         </w:rPr>
-        <w:t>Amit</w:t>
+        <w:t xml:space="preserve">If </w:t>
       </w:r>
+      <m:oMath>
+        <m:d>
+          <m:dPr>
+            <m:ctrlPr>
+              <w:rPr>
+                <w:rFonts w:ascii="Cambria Math" w:hAnsi="Cambria Math"/>
+                <w:i/>
+                <w:sz w:val="28"/>
+                <w:szCs w:val="28"/>
+                <w:lang w:val="en-US"/>
+              </w:rPr>
+            </m:ctrlPr>
+          </m:dPr>
+          <m:e>
+            <m:sSub>
+              <m:sSubPr>
+                <m:ctrlPr>
+                  <w:rPr>
+                    <w:rFonts w:ascii="Cambria Math" w:hAnsi="Cambria Math"/>
+                    <w:i/>
+                    <w:sz w:val="28"/>
+                    <w:szCs w:val="28"/>
+                    <w:lang w:val="en-US"/>
+                  </w:rPr>
+                </m:ctrlPr>
+              </m:sSubPr>
+              <m:e>
+                <m:r>
+                  <w:rPr>
+                    <w:rFonts w:ascii="Cambria Math" w:hAnsi="Cambria Math"/>
+                    <w:sz w:val="28"/>
+                    <w:szCs w:val="28"/>
+                    <w:lang w:val="en-US"/>
+                  </w:rPr>
+                  <m:t>x</m:t>
+                </m:r>
+              </m:e>
+              <m:sub>
+                <m:r>
+                  <w:rPr>
+                    <w:rFonts w:ascii="Cambria Math" w:hAnsi="Cambria Math"/>
+                    <w:sz w:val="28"/>
+                    <w:szCs w:val="28"/>
+                    <w:lang w:val="en-US"/>
+                  </w:rPr>
+                  <m:t>1</m:t>
+                </m:r>
+              </m:sub>
+            </m:sSub>
+            <m:r>
+              <w:rPr>
+                <w:rFonts w:ascii="Cambria Math" w:hAnsi="Cambria Math"/>
+                <w:sz w:val="28"/>
+                <w:szCs w:val="28"/>
+                <w:lang w:val="en-US"/>
+              </w:rPr>
+              <m:t>,</m:t>
+            </m:r>
+            <m:sSub>
+              <m:sSubPr>
+                <m:ctrlPr>
+                  <w:rPr>
+                    <w:rFonts w:ascii="Cambria Math" w:hAnsi="Cambria Math"/>
+                    <w:i/>
+                    <w:sz w:val="28"/>
+                    <w:szCs w:val="28"/>
+                    <w:lang w:val="en-US"/>
+                  </w:rPr>
+                </m:ctrlPr>
+              </m:sSubPr>
+              <m:e>
+                <m:r>
+                  <w:rPr>
+                    <w:rFonts w:ascii="Cambria Math" w:hAnsi="Cambria Math"/>
+                    <w:sz w:val="28"/>
+                    <w:szCs w:val="28"/>
+                    <w:lang w:val="en-US"/>
+                  </w:rPr>
+                  <m:t>y</m:t>
+                </m:r>
+              </m:e>
+              <m:sub>
+                <m:r>
+                  <w:rPr>
+                    <w:rFonts w:ascii="Cambria Math" w:hAnsi="Cambria Math"/>
+                    <w:sz w:val="28"/>
+                    <w:szCs w:val="28"/>
+                    <w:lang w:val="en-US"/>
+                  </w:rPr>
+                  <m:t>1</m:t>
+                </m:r>
+              </m:sub>
+            </m:sSub>
+          </m:e>
+        </m:d>
+        <m:r>
+          <w:rPr>
+            <w:rFonts w:ascii="Cambria Math" w:hAnsi="Cambria Math"/>
+            <w:sz w:val="28"/>
+            <w:szCs w:val="28"/>
+            <w:lang w:val="en-US"/>
+          </w:rPr>
+          <m:t xml:space="preserve">, </m:t>
+        </m:r>
+        <m:d>
+          <m:dPr>
+            <m:ctrlPr>
+              <w:rPr>
+                <w:rFonts w:ascii="Cambria Math" w:hAnsi="Cambria Math"/>
+                <w:i/>
+                <w:sz w:val="28"/>
+                <w:szCs w:val="28"/>
+                <w:lang w:val="en-US"/>
+              </w:rPr>
+            </m:ctrlPr>
+          </m:dPr>
+          <m:e>
+            <m:sSub>
+              <m:sSubPr>
+                <m:ctrlPr>
+                  <w:rPr>
+                    <w:rFonts w:ascii="Cambria Math" w:hAnsi="Cambria Math"/>
+                    <w:i/>
+                    <w:sz w:val="28"/>
+                    <w:szCs w:val="28"/>
+                    <w:lang w:val="en-US"/>
+                  </w:rPr>
+                </m:ctrlPr>
+              </m:sSubPr>
+              <m:e>
+                <m:r>
+                  <w:rPr>
+                    <w:rFonts w:ascii="Cambria Math" w:hAnsi="Cambria Math"/>
+                    <w:sz w:val="28"/>
+                    <w:szCs w:val="28"/>
+                    <w:lang w:val="en-US"/>
+                  </w:rPr>
+                  <m:t>x</m:t>
+                </m:r>
+              </m:e>
+              <m:sub>
+                <m:r>
+                  <w:rPr>
+                    <w:rFonts w:ascii="Cambria Math" w:hAnsi="Cambria Math"/>
+                    <w:sz w:val="28"/>
+                    <w:szCs w:val="28"/>
+                    <w:lang w:val="en-US"/>
+                  </w:rPr>
+                  <m:t>2</m:t>
+                </m:r>
+              </m:sub>
+            </m:sSub>
+            <m:r>
+              <w:rPr>
+                <w:rFonts w:ascii="Cambria Math" w:hAnsi="Cambria Math"/>
+                <w:sz w:val="28"/>
+                <w:szCs w:val="28"/>
+                <w:lang w:val="en-US"/>
+              </w:rPr>
+              <m:t>,</m:t>
+            </m:r>
+            <m:sSub>
+              <m:sSubPr>
+                <m:ctrlPr>
+                  <w:rPr>
+                    <w:rFonts w:ascii="Cambria Math" w:hAnsi="Cambria Math"/>
+                    <w:i/>
+                    <w:sz w:val="28"/>
+                    <w:szCs w:val="28"/>
+                    <w:lang w:val="en-US"/>
+                  </w:rPr>
+                </m:ctrlPr>
+              </m:sSubPr>
+              <m:e>
+                <m:r>
+                  <w:rPr>
+                    <w:rFonts w:ascii="Cambria Math" w:hAnsi="Cambria Math"/>
+                    <w:sz w:val="28"/>
+                    <w:szCs w:val="28"/>
+                    <w:lang w:val="en-US"/>
+                  </w:rPr>
+                  <m:t>y</m:t>
+                </m:r>
+              </m:e>
+              <m:sub>
+                <m:r>
+                  <w:rPr>
+                    <w:rFonts w:ascii="Cambria Math" w:hAnsi="Cambria Math"/>
+                    <w:sz w:val="28"/>
+                    <w:szCs w:val="28"/>
+                    <w:lang w:val="en-US"/>
+                  </w:rPr>
+                  <m:t>2</m:t>
+                </m:r>
+              </m:sub>
+            </m:sSub>
+          </m:e>
+        </m:d>
+        <m:r>
+          <w:rPr>
+            <w:rFonts w:ascii="Cambria Math" w:hAnsi="Cambria Math"/>
+            <w:sz w:val="28"/>
+            <w:szCs w:val="28"/>
+            <w:lang w:val="en-US"/>
+          </w:rPr>
+          <m:t>∈S</m:t>
+        </m:r>
+      </m:oMath>
+      <w:r>
+        <w:rPr>
+          <w:rFonts w:eastAsiaTheme="minorEastAsia"/>
+          <w:sz w:val="28"/>
+          <w:szCs w:val="28"/>
+          <w:lang w:val="en-US"/>
+        </w:rPr>
+        <w:t xml:space="preserve"> therefore, </w:t>
+      </w:r>
+      <m:oMath>
+        <m:d>
+          <m:dPr>
+            <m:ctrlPr>
+              <w:rPr>
+                <w:rFonts w:ascii="Cambria Math" w:eastAsiaTheme="minorEastAsia" w:hAnsi="Cambria Math"/>
+                <w:i/>
+                <w:sz w:val="28"/>
+                <w:szCs w:val="28"/>
+                <w:lang w:val="en-US"/>
+              </w:rPr>
+            </m:ctrlPr>
+          </m:dPr>
+          <m:e>
+            <m:sSub>
+              <m:sSubPr>
+                <m:ctrlPr>
+                  <w:rPr>
+                    <w:rFonts w:ascii="Cambria Math" w:eastAsiaTheme="minorEastAsia" w:hAnsi="Cambria Math"/>
+                    <w:i/>
+                    <w:sz w:val="28"/>
+                    <w:szCs w:val="28"/>
+                    <w:lang w:val="en-US"/>
+                  </w:rPr>
+                </m:ctrlPr>
+              </m:sSubPr>
+              <m:e>
+                <m:r>
+                  <w:rPr>
+                    <w:rFonts w:ascii="Cambria Math" w:eastAsiaTheme="minorEastAsia" w:hAnsi="Cambria Math"/>
+                    <w:sz w:val="28"/>
+                    <w:szCs w:val="28"/>
+                    <w:lang w:val="en-US"/>
+                  </w:rPr>
+                  <m:t>x</m:t>
+                </m:r>
+              </m:e>
+              <m:sub>
+                <m:r>
+                  <w:rPr>
+                    <w:rFonts w:ascii="Cambria Math" w:eastAsiaTheme="minorEastAsia" w:hAnsi="Cambria Math"/>
+                    <w:sz w:val="28"/>
+                    <w:szCs w:val="28"/>
+                    <w:lang w:val="en-US"/>
+                  </w:rPr>
+                  <m:t>1</m:t>
+                </m:r>
+              </m:sub>
+            </m:sSub>
+            <m:r>
+              <w:rPr>
+                <w:rFonts w:ascii="Cambria Math" w:eastAsiaTheme="minorEastAsia" w:hAnsi="Cambria Math"/>
+                <w:sz w:val="28"/>
+                <w:szCs w:val="28"/>
+                <w:lang w:val="en-US"/>
+              </w:rPr>
+              <m:t>,</m:t>
+            </m:r>
+            <m:sSub>
+              <m:sSubPr>
+                <m:ctrlPr>
+                  <w:rPr>
+                    <w:rFonts w:ascii="Cambria Math" w:eastAsiaTheme="minorEastAsia" w:hAnsi="Cambria Math"/>
+                    <w:i/>
+                    <w:sz w:val="28"/>
+                    <w:szCs w:val="28"/>
+                    <w:lang w:val="en-US"/>
+                  </w:rPr>
+                </m:ctrlPr>
+              </m:sSubPr>
+              <m:e>
+                <m:r>
+                  <w:rPr>
+                    <w:rFonts w:ascii="Cambria Math" w:eastAsiaTheme="minorEastAsia" w:hAnsi="Cambria Math"/>
+                    <w:sz w:val="28"/>
+                    <w:szCs w:val="28"/>
+                    <w:lang w:val="en-US"/>
+                  </w:rPr>
+                  <m:t>y</m:t>
+                </m:r>
+              </m:e>
+              <m:sub>
+                <m:r>
+                  <w:rPr>
+                    <w:rFonts w:ascii="Cambria Math" w:eastAsiaTheme="minorEastAsia" w:hAnsi="Cambria Math"/>
+                    <w:sz w:val="28"/>
+                    <w:szCs w:val="28"/>
+                    <w:lang w:val="en-US"/>
+                  </w:rPr>
+                  <m:t>1</m:t>
+                </m:r>
+              </m:sub>
+            </m:sSub>
+          </m:e>
+        </m:d>
+        <m:r>
+          <w:rPr>
+            <w:rFonts w:ascii="Cambria Math" w:eastAsiaTheme="minorEastAsia" w:hAnsi="Cambria Math"/>
+            <w:sz w:val="28"/>
+            <w:szCs w:val="28"/>
+            <w:lang w:val="en-US"/>
+          </w:rPr>
+          <m:t>,</m:t>
+        </m:r>
+        <m:d>
+          <m:dPr>
+            <m:ctrlPr>
+              <w:rPr>
+                <w:rFonts w:ascii="Cambria Math" w:eastAsiaTheme="minorEastAsia" w:hAnsi="Cambria Math"/>
+                <w:i/>
+                <w:sz w:val="28"/>
+                <w:szCs w:val="28"/>
+                <w:lang w:val="en-US"/>
+              </w:rPr>
+            </m:ctrlPr>
+          </m:dPr>
+          <m:e>
+            <m:sSub>
+              <m:sSubPr>
+                <m:ctrlPr>
+                  <w:rPr>
+                    <w:rFonts w:ascii="Cambria Math" w:eastAsiaTheme="minorEastAsia" w:hAnsi="Cambria Math"/>
+                    <w:i/>
+                    <w:sz w:val="28"/>
+                    <w:szCs w:val="28"/>
+                    <w:lang w:val="en-US"/>
+                  </w:rPr>
+                </m:ctrlPr>
+              </m:sSubPr>
+              <m:e>
+                <m:r>
+                  <w:rPr>
+                    <w:rFonts w:ascii="Cambria Math" w:eastAsiaTheme="minorEastAsia" w:hAnsi="Cambria Math"/>
+                    <w:sz w:val="28"/>
+                    <w:szCs w:val="28"/>
+                    <w:lang w:val="en-US"/>
+                  </w:rPr>
+                  <m:t>x</m:t>
+                </m:r>
+              </m:e>
+              <m:sub>
+                <m:r>
+                  <w:rPr>
+                    <w:rFonts w:ascii="Cambria Math" w:eastAsiaTheme="minorEastAsia" w:hAnsi="Cambria Math"/>
+                    <w:sz w:val="28"/>
+                    <w:szCs w:val="28"/>
+                    <w:lang w:val="en-US"/>
+                  </w:rPr>
+                  <m:t>2</m:t>
+                </m:r>
+              </m:sub>
+            </m:sSub>
+            <m:r>
+              <w:rPr>
+                <w:rFonts w:ascii="Cambria Math" w:eastAsiaTheme="minorEastAsia" w:hAnsi="Cambria Math"/>
+                <w:sz w:val="28"/>
+                <w:szCs w:val="28"/>
+                <w:lang w:val="en-US"/>
+              </w:rPr>
+              <m:t>,</m:t>
+            </m:r>
+            <m:sSub>
+              <m:sSubPr>
+                <m:ctrlPr>
+                  <w:rPr>
+                    <w:rFonts w:ascii="Cambria Math" w:eastAsiaTheme="minorEastAsia" w:hAnsi="Cambria Math"/>
+                    <w:i/>
+                    <w:sz w:val="28"/>
+                    <w:szCs w:val="28"/>
+                    <w:lang w:val="en-US"/>
+                  </w:rPr>
+                </m:ctrlPr>
+              </m:sSubPr>
+              <m:e>
+                <m:r>
+                  <w:rPr>
+                    <w:rFonts w:ascii="Cambria Math" w:eastAsiaTheme="minorEastAsia" w:hAnsi="Cambria Math"/>
+                    <w:sz w:val="28"/>
+                    <w:szCs w:val="28"/>
+                    <w:lang w:val="en-US"/>
+                  </w:rPr>
+                  <m:t>y</m:t>
+                </m:r>
+              </m:e>
+              <m:sub>
+                <m:r>
+                  <w:rPr>
+                    <w:rFonts w:ascii="Cambria Math" w:eastAsiaTheme="minorEastAsia" w:hAnsi="Cambria Math"/>
+                    <w:sz w:val="28"/>
+                    <w:szCs w:val="28"/>
+                    <w:lang w:val="en-US"/>
+                  </w:rPr>
+                  <m:t>2</m:t>
+                </m:r>
+              </m:sub>
+            </m:sSub>
+          </m:e>
+        </m:d>
+        <m:r>
+          <w:rPr>
+            <w:rFonts w:ascii="Cambria Math" w:eastAsiaTheme="minorEastAsia" w:hAnsi="Cambria Math"/>
+            <w:sz w:val="28"/>
+            <w:szCs w:val="28"/>
+            <w:lang w:val="en-US"/>
+          </w:rPr>
+          <m:t>∈D</m:t>
+        </m:r>
+      </m:oMath>
+      <w:r>
+        <w:rPr>
+          <w:rFonts w:eastAsiaTheme="minorEastAsia"/>
+          <w:sz w:val="28"/>
+          <w:szCs w:val="28"/>
+          <w:lang w:val="en-US"/>
+        </w:rPr>
+        <w:t>.</w:t>
+      </w:r>
+      <w:r>
+        <w:rPr>
+          <w:rFonts w:eastAsiaTheme="minorEastAsia"/>
+          <w:sz w:val="28"/>
+          <w:szCs w:val="28"/>
+          <w:lang w:val="en-US"/>
+        </w:rPr>
+        <w:br/>
+        <w:t xml:space="preserve">By definition if </w:t>
+      </w:r>
+      <m:oMath>
+        <m:r>
+          <w:rPr>
+            <w:rFonts w:ascii="Cambria Math" w:eastAsiaTheme="minorEastAsia" w:hAnsi="Cambria Math"/>
+            <w:sz w:val="28"/>
+            <w:szCs w:val="28"/>
+            <w:lang w:val="en-US"/>
+          </w:rPr>
+          <m:t>D</m:t>
+        </m:r>
+      </m:oMath>
+      <w:r>
+        <w:rPr>
+          <w:rFonts w:eastAsiaTheme="minorEastAsia"/>
+          <w:sz w:val="28"/>
+          <w:szCs w:val="28"/>
+          <w:lang w:val="en-US"/>
+        </w:rPr>
+        <w:t xml:space="preserve"> is C-Lipschitz w</w:t>
+      </w:r>
+      <w:r>
+        <w:rPr>
+          <w:rFonts w:eastAsiaTheme="minorEastAsia"/>
+          <w:sz w:val="28"/>
+          <w:szCs w:val="28"/>
+          <w:lang w:val="en-US"/>
+        </w:rPr>
+        <w:t>.r</w:t>
+      </w:r>
+      <w:r>
+        <w:rPr>
+          <w:rFonts w:eastAsiaTheme="minorEastAsia"/>
+          <w:sz w:val="28"/>
+          <w:szCs w:val="28"/>
+          <w:lang w:val="en-US"/>
+        </w:rPr>
+        <w:t xml:space="preserve">.t. Euclidian distance then </w:t>
+      </w:r>
+      <m:oMath>
+        <m:d>
+          <m:dPr>
+            <m:begChr m:val="|"/>
+            <m:endChr m:val="|"/>
+            <m:ctrlPr>
+              <w:rPr>
+                <w:rFonts w:ascii="Cambria Math" w:eastAsiaTheme="minorEastAsia" w:hAnsi="Cambria Math"/>
+                <w:i/>
+                <w:sz w:val="28"/>
+                <w:szCs w:val="28"/>
+                <w:lang w:val="en-US"/>
+              </w:rPr>
+            </m:ctrlPr>
+          </m:dPr>
+          <m:e>
+            <m:r>
+              <w:rPr>
+                <w:rFonts w:ascii="Cambria Math" w:eastAsiaTheme="minorEastAsia" w:hAnsi="Cambria Math"/>
+                <w:sz w:val="28"/>
+                <w:szCs w:val="28"/>
+                <w:lang w:val="en-US"/>
+              </w:rPr>
+              <m:t>η</m:t>
+            </m:r>
+            <m:d>
+              <m:dPr>
+                <m:ctrlPr>
+                  <w:rPr>
+                    <w:rFonts w:ascii="Cambria Math" w:eastAsiaTheme="minorEastAsia" w:hAnsi="Cambria Math"/>
+                    <w:i/>
+                    <w:sz w:val="28"/>
+                    <w:szCs w:val="28"/>
+                    <w:lang w:val="en-US"/>
+                  </w:rPr>
+                </m:ctrlPr>
+              </m:dPr>
+              <m:e>
+                <m:sSub>
+                  <m:sSubPr>
+                    <m:ctrlPr>
+                      <w:rPr>
+                        <w:rFonts w:ascii="Cambria Math" w:eastAsiaTheme="minorEastAsia" w:hAnsi="Cambria Math"/>
+                        <w:i/>
+                        <w:sz w:val="28"/>
+                        <w:szCs w:val="28"/>
+                        <w:lang w:val="en-US"/>
+                      </w:rPr>
+                    </m:ctrlPr>
+                  </m:sSubPr>
+                  <m:e>
+                    <m:r>
+                      <w:rPr>
+                        <w:rFonts w:ascii="Cambria Math" w:eastAsiaTheme="minorEastAsia" w:hAnsi="Cambria Math"/>
+                        <w:sz w:val="28"/>
+                        <w:szCs w:val="28"/>
+                        <w:lang w:val="en-US"/>
+                      </w:rPr>
+                      <m:t>x</m:t>
+                    </m:r>
+                  </m:e>
+                  <m:sub>
+                    <m:r>
+                      <w:rPr>
+                        <w:rFonts w:ascii="Cambria Math" w:eastAsiaTheme="minorEastAsia" w:hAnsi="Cambria Math"/>
+                        <w:sz w:val="28"/>
+                        <w:szCs w:val="28"/>
+                        <w:lang w:val="en-US"/>
+                      </w:rPr>
+                      <m:t>1</m:t>
+                    </m:r>
+                  </m:sub>
+                </m:sSub>
+              </m:e>
+            </m:d>
+            <m:r>
+              <w:rPr>
+                <w:rFonts w:ascii="Cambria Math" w:eastAsiaTheme="minorEastAsia" w:hAnsi="Cambria Math"/>
+                <w:sz w:val="28"/>
+                <w:szCs w:val="28"/>
+                <w:lang w:val="en-US"/>
+              </w:rPr>
+              <m:t>-η</m:t>
+            </m:r>
+            <m:d>
+              <m:dPr>
+                <m:ctrlPr>
+                  <w:rPr>
+                    <w:rFonts w:ascii="Cambria Math" w:eastAsiaTheme="minorEastAsia" w:hAnsi="Cambria Math"/>
+                    <w:i/>
+                    <w:sz w:val="28"/>
+                    <w:szCs w:val="28"/>
+                    <w:lang w:val="en-US"/>
+                  </w:rPr>
+                </m:ctrlPr>
+              </m:dPr>
+              <m:e>
+                <m:sSub>
+                  <m:sSubPr>
+                    <m:ctrlPr>
+                      <w:rPr>
+                        <w:rFonts w:ascii="Cambria Math" w:eastAsiaTheme="minorEastAsia" w:hAnsi="Cambria Math"/>
+                        <w:i/>
+                        <w:sz w:val="28"/>
+                        <w:szCs w:val="28"/>
+                        <w:lang w:val="en-US"/>
+                      </w:rPr>
+                    </m:ctrlPr>
+                  </m:sSubPr>
+                  <m:e>
+                    <m:r>
+                      <w:rPr>
+                        <w:rFonts w:ascii="Cambria Math" w:eastAsiaTheme="minorEastAsia" w:hAnsi="Cambria Math"/>
+                        <w:sz w:val="28"/>
+                        <w:szCs w:val="28"/>
+                        <w:lang w:val="en-US"/>
+                      </w:rPr>
+                      <m:t>x</m:t>
+                    </m:r>
+                  </m:e>
+                  <m:sub>
+                    <m:r>
+                      <w:rPr>
+                        <w:rFonts w:ascii="Cambria Math" w:eastAsiaTheme="minorEastAsia" w:hAnsi="Cambria Math"/>
+                        <w:sz w:val="28"/>
+                        <w:szCs w:val="28"/>
+                        <w:lang w:val="en-US"/>
+                      </w:rPr>
+                      <m:t>2</m:t>
+                    </m:r>
+                  </m:sub>
+                </m:sSub>
+              </m:e>
+            </m:d>
+          </m:e>
+        </m:d>
+        <m:r>
+          <w:rPr>
+            <w:rFonts w:ascii="Cambria Math" w:eastAsiaTheme="minorEastAsia" w:hAnsi="Cambria Math"/>
+            <w:sz w:val="28"/>
+            <w:szCs w:val="28"/>
+            <w:lang w:val="en-US"/>
+          </w:rPr>
+          <m:t>≤c∙</m:t>
+        </m:r>
+        <m:d>
+          <m:dPr>
+            <m:begChr m:val="|"/>
+            <m:endChr m:val="|"/>
+            <m:ctrlPr>
+              <w:rPr>
+                <w:rFonts w:ascii="Cambria Math" w:eastAsiaTheme="minorEastAsia" w:hAnsi="Cambria Math"/>
+                <w:i/>
+                <w:sz w:val="28"/>
+                <w:szCs w:val="28"/>
+                <w:lang w:val="en-US"/>
+              </w:rPr>
+            </m:ctrlPr>
+          </m:dPr>
+          <m:e>
+            <m:d>
+              <m:dPr>
+                <m:begChr m:val="|"/>
+                <m:endChr m:val="|"/>
+                <m:ctrlPr>
+                  <w:rPr>
+                    <w:rFonts w:ascii="Cambria Math" w:eastAsiaTheme="minorEastAsia" w:hAnsi="Cambria Math"/>
+                    <w:i/>
+                    <w:sz w:val="28"/>
+                    <w:szCs w:val="28"/>
+                    <w:lang w:val="en-US"/>
+                  </w:rPr>
+                </m:ctrlPr>
+              </m:dPr>
+              <m:e>
+                <m:sSub>
+                  <m:sSubPr>
+                    <m:ctrlPr>
+                      <w:rPr>
+                        <w:rFonts w:ascii="Cambria Math" w:eastAsiaTheme="minorEastAsia" w:hAnsi="Cambria Math"/>
+                        <w:i/>
+                        <w:sz w:val="28"/>
+                        <w:szCs w:val="28"/>
+                        <w:lang w:val="en-US"/>
+                      </w:rPr>
+                    </m:ctrlPr>
+                  </m:sSubPr>
+                  <m:e>
+                    <m:r>
+                      <w:rPr>
+                        <w:rFonts w:ascii="Cambria Math" w:eastAsiaTheme="minorEastAsia" w:hAnsi="Cambria Math"/>
+                        <w:sz w:val="28"/>
+                        <w:szCs w:val="28"/>
+                        <w:lang w:val="en-US"/>
+                      </w:rPr>
+                      <m:t>x</m:t>
+                    </m:r>
+                  </m:e>
+                  <m:sub>
+                    <m:r>
+                      <w:rPr>
+                        <w:rFonts w:ascii="Cambria Math" w:eastAsiaTheme="minorEastAsia" w:hAnsi="Cambria Math"/>
+                        <w:sz w:val="28"/>
+                        <w:szCs w:val="28"/>
+                        <w:lang w:val="en-US"/>
+                      </w:rPr>
+                      <m:t>1</m:t>
+                    </m:r>
+                  </m:sub>
+                </m:sSub>
+                <m:r>
+                  <w:rPr>
+                    <w:rFonts w:ascii="Cambria Math" w:eastAsiaTheme="minorEastAsia" w:hAnsi="Cambria Math"/>
+                    <w:sz w:val="28"/>
+                    <w:szCs w:val="28"/>
+                    <w:lang w:val="en-US"/>
+                  </w:rPr>
+                  <m:t>-</m:t>
+                </m:r>
+                <m:sSub>
+                  <m:sSubPr>
+                    <m:ctrlPr>
+                      <w:rPr>
+                        <w:rFonts w:ascii="Cambria Math" w:eastAsiaTheme="minorEastAsia" w:hAnsi="Cambria Math"/>
+                        <w:i/>
+                        <w:sz w:val="28"/>
+                        <w:szCs w:val="28"/>
+                        <w:lang w:val="en-US"/>
+                      </w:rPr>
+                    </m:ctrlPr>
+                  </m:sSubPr>
+                  <m:e>
+                    <m:r>
+                      <w:rPr>
+                        <w:rFonts w:ascii="Cambria Math" w:eastAsiaTheme="minorEastAsia" w:hAnsi="Cambria Math"/>
+                        <w:sz w:val="28"/>
+                        <w:szCs w:val="28"/>
+                        <w:lang w:val="en-US"/>
+                      </w:rPr>
+                      <m:t>x</m:t>
+                    </m:r>
+                  </m:e>
+                  <m:sub>
+                    <m:r>
+                      <w:rPr>
+                        <w:rFonts w:ascii="Cambria Math" w:eastAsiaTheme="minorEastAsia" w:hAnsi="Cambria Math"/>
+                        <w:sz w:val="28"/>
+                        <w:szCs w:val="28"/>
+                        <w:lang w:val="en-US"/>
+                      </w:rPr>
+                      <m:t>2</m:t>
+                    </m:r>
+                  </m:sub>
+                </m:sSub>
+              </m:e>
+            </m:d>
+          </m:e>
+        </m:d>
+      </m:oMath>
+      <w:r>
+        <w:rPr>
+          <w:rFonts w:eastAsiaTheme="minorEastAsia"/>
+          <w:sz w:val="28"/>
+          <w:szCs w:val="28"/>
+          <w:lang w:val="en-US"/>
+        </w:rPr>
+        <w:t xml:space="preserve">. Since both </w:t>
+      </w:r>
+      <m:oMath>
+        <m:d>
+          <m:dPr>
+            <m:ctrlPr>
+              <w:rPr>
+                <w:rFonts w:ascii="Cambria Math" w:eastAsiaTheme="minorEastAsia" w:hAnsi="Cambria Math"/>
+                <w:i/>
+                <w:sz w:val="28"/>
+                <w:szCs w:val="28"/>
+                <w:lang w:val="en-US"/>
+              </w:rPr>
+            </m:ctrlPr>
+          </m:dPr>
+          <m:e>
+            <m:sSub>
+              <m:sSubPr>
+                <m:ctrlPr>
+                  <w:rPr>
+                    <w:rFonts w:ascii="Cambria Math" w:eastAsiaTheme="minorEastAsia" w:hAnsi="Cambria Math"/>
+                    <w:i/>
+                    <w:sz w:val="28"/>
+                    <w:szCs w:val="28"/>
+                    <w:lang w:val="en-US"/>
+                  </w:rPr>
+                </m:ctrlPr>
+              </m:sSubPr>
+              <m:e>
+                <m:r>
+                  <w:rPr>
+                    <w:rFonts w:ascii="Cambria Math" w:eastAsiaTheme="minorEastAsia" w:hAnsi="Cambria Math"/>
+                    <w:sz w:val="28"/>
+                    <w:szCs w:val="28"/>
+                    <w:lang w:val="en-US"/>
+                  </w:rPr>
+                  <m:t>x</m:t>
+                </m:r>
+              </m:e>
+              <m:sub>
+                <m:r>
+                  <w:rPr>
+                    <w:rFonts w:ascii="Cambria Math" w:eastAsiaTheme="minorEastAsia" w:hAnsi="Cambria Math"/>
+                    <w:sz w:val="28"/>
+                    <w:szCs w:val="28"/>
+                    <w:lang w:val="en-US"/>
+                  </w:rPr>
+                  <m:t>1</m:t>
+                </m:r>
+              </m:sub>
+            </m:sSub>
+            <m:r>
+              <w:rPr>
+                <w:rFonts w:ascii="Cambria Math" w:eastAsiaTheme="minorEastAsia" w:hAnsi="Cambria Math"/>
+                <w:sz w:val="28"/>
+                <w:szCs w:val="28"/>
+                <w:lang w:val="en-US"/>
+              </w:rPr>
+              <m:t>,</m:t>
+            </m:r>
+            <m:sSub>
+              <m:sSubPr>
+                <m:ctrlPr>
+                  <w:rPr>
+                    <w:rFonts w:ascii="Cambria Math" w:eastAsiaTheme="minorEastAsia" w:hAnsi="Cambria Math"/>
+                    <w:i/>
+                    <w:sz w:val="28"/>
+                    <w:szCs w:val="28"/>
+                    <w:lang w:val="en-US"/>
+                  </w:rPr>
+                </m:ctrlPr>
+              </m:sSubPr>
+              <m:e>
+                <m:r>
+                  <w:rPr>
+                    <w:rFonts w:ascii="Cambria Math" w:eastAsiaTheme="minorEastAsia" w:hAnsi="Cambria Math"/>
+                    <w:sz w:val="28"/>
+                    <w:szCs w:val="28"/>
+                    <w:lang w:val="en-US"/>
+                  </w:rPr>
+                  <m:t>y</m:t>
+                </m:r>
+              </m:e>
+              <m:sub>
+                <m:r>
+                  <w:rPr>
+                    <w:rFonts w:ascii="Cambria Math" w:eastAsiaTheme="minorEastAsia" w:hAnsi="Cambria Math"/>
+                    <w:sz w:val="28"/>
+                    <w:szCs w:val="28"/>
+                    <w:lang w:val="en-US"/>
+                  </w:rPr>
+                  <m:t>1</m:t>
+                </m:r>
+              </m:sub>
+            </m:sSub>
+          </m:e>
+        </m:d>
+        <m:r>
+          <w:rPr>
+            <w:rFonts w:ascii="Cambria Math" w:eastAsiaTheme="minorEastAsia" w:hAnsi="Cambria Math"/>
+            <w:sz w:val="28"/>
+            <w:szCs w:val="28"/>
+            <w:lang w:val="en-US"/>
+          </w:rPr>
+          <m:t xml:space="preserve">, </m:t>
+        </m:r>
+        <m:d>
+          <m:dPr>
+            <m:ctrlPr>
+              <w:rPr>
+                <w:rFonts w:ascii="Cambria Math" w:eastAsiaTheme="minorEastAsia" w:hAnsi="Cambria Math"/>
+                <w:i/>
+                <w:sz w:val="28"/>
+                <w:szCs w:val="28"/>
+                <w:lang w:val="en-US"/>
+              </w:rPr>
+            </m:ctrlPr>
+          </m:dPr>
+          <m:e>
+            <m:sSub>
+              <m:sSubPr>
+                <m:ctrlPr>
+                  <w:rPr>
+                    <w:rFonts w:ascii="Cambria Math" w:eastAsiaTheme="minorEastAsia" w:hAnsi="Cambria Math"/>
+                    <w:i/>
+                    <w:sz w:val="28"/>
+                    <w:szCs w:val="28"/>
+                    <w:lang w:val="en-US"/>
+                  </w:rPr>
+                </m:ctrlPr>
+              </m:sSubPr>
+              <m:e>
+                <m:r>
+                  <w:rPr>
+                    <w:rFonts w:ascii="Cambria Math" w:eastAsiaTheme="minorEastAsia" w:hAnsi="Cambria Math"/>
+                    <w:sz w:val="28"/>
+                    <w:szCs w:val="28"/>
+                    <w:lang w:val="en-US"/>
+                  </w:rPr>
+                  <m:t>x</m:t>
+                </m:r>
+              </m:e>
+              <m:sub>
+                <m:r>
+                  <w:rPr>
+                    <w:rFonts w:ascii="Cambria Math" w:eastAsiaTheme="minorEastAsia" w:hAnsi="Cambria Math"/>
+                    <w:sz w:val="28"/>
+                    <w:szCs w:val="28"/>
+                    <w:lang w:val="en-US"/>
+                  </w:rPr>
+                  <m:t>2</m:t>
+                </m:r>
+              </m:sub>
+            </m:sSub>
+            <m:r>
+              <w:rPr>
+                <w:rFonts w:ascii="Cambria Math" w:eastAsiaTheme="minorEastAsia" w:hAnsi="Cambria Math"/>
+                <w:sz w:val="28"/>
+                <w:szCs w:val="28"/>
+                <w:lang w:val="en-US"/>
+              </w:rPr>
+              <m:t>,</m:t>
+            </m:r>
+            <m:sSub>
+              <m:sSubPr>
+                <m:ctrlPr>
+                  <w:rPr>
+                    <w:rFonts w:ascii="Cambria Math" w:eastAsiaTheme="minorEastAsia" w:hAnsi="Cambria Math"/>
+                    <w:i/>
+                    <w:sz w:val="28"/>
+                    <w:szCs w:val="28"/>
+                    <w:lang w:val="en-US"/>
+                  </w:rPr>
+                </m:ctrlPr>
+              </m:sSubPr>
+              <m:e>
+                <m:r>
+                  <w:rPr>
+                    <w:rFonts w:ascii="Cambria Math" w:eastAsiaTheme="minorEastAsia" w:hAnsi="Cambria Math"/>
+                    <w:sz w:val="28"/>
+                    <w:szCs w:val="28"/>
+                    <w:lang w:val="en-US"/>
+                  </w:rPr>
+                  <m:t>y</m:t>
+                </m:r>
+              </m:e>
+              <m:sub>
+                <m:r>
+                  <w:rPr>
+                    <w:rFonts w:ascii="Cambria Math" w:eastAsiaTheme="minorEastAsia" w:hAnsi="Cambria Math"/>
+                    <w:sz w:val="28"/>
+                    <w:szCs w:val="28"/>
+                    <w:lang w:val="en-US"/>
+                  </w:rPr>
+                  <m:t>2</m:t>
+                </m:r>
+              </m:sub>
+            </m:sSub>
+          </m:e>
+        </m:d>
+      </m:oMath>
+      <w:r>
+        <w:rPr>
+          <w:rFonts w:eastAsiaTheme="minorEastAsia"/>
+          <w:sz w:val="28"/>
+          <w:szCs w:val="28"/>
+          <w:lang w:val="en-US"/>
+        </w:rPr>
+        <w:t xml:space="preserve"> are in the sample </w:t>
+      </w:r>
+      <w:r>
+        <w:rPr>
+          <w:rFonts w:eastAsiaTheme="minorEastAsia"/>
+          <w:sz w:val="28"/>
+          <w:szCs w:val="28"/>
+          <w:lang w:val="en-US"/>
+        </w:rPr>
+        <w:t xml:space="preserve">which is sampled from </w:t>
+      </w:r>
+      <m:oMath>
+        <m:r>
+          <w:rPr>
+            <w:rFonts w:ascii="Cambria Math" w:eastAsiaTheme="minorEastAsia" w:hAnsi="Cambria Math"/>
+            <w:sz w:val="28"/>
+            <w:szCs w:val="28"/>
+            <w:lang w:val="en-US"/>
+          </w:rPr>
+          <m:t>D</m:t>
+        </m:r>
+      </m:oMath>
+      <w:r>
+        <w:rPr>
+          <w:rFonts w:eastAsiaTheme="minorEastAsia"/>
+          <w:sz w:val="28"/>
+          <w:szCs w:val="28"/>
+          <w:lang w:val="en-US"/>
+        </w:rPr>
+        <w:t xml:space="preserve">, and </w:t>
+      </w:r>
+      <m:oMath>
+        <m:r>
+          <w:rPr>
+            <w:rFonts w:ascii="Cambria Math" w:eastAsiaTheme="minorEastAsia" w:hAnsi="Cambria Math"/>
+            <w:sz w:val="28"/>
+            <w:szCs w:val="28"/>
+            <w:lang w:val="en-US"/>
+          </w:rPr>
+          <m:t>D</m:t>
+        </m:r>
+      </m:oMath>
+      <w:r>
+        <w:rPr>
+          <w:rFonts w:eastAsiaTheme="minorEastAsia"/>
+          <w:sz w:val="28"/>
+          <w:szCs w:val="28"/>
+          <w:lang w:val="en-US"/>
+        </w:rPr>
+        <w:t xml:space="preserve"> has 0 bayes error meaning it’s deterministic, then we know </w:t>
+      </w:r>
+      <m:oMath>
+        <m:sSub>
+          <m:sSubPr>
+            <m:ctrlPr>
+              <w:rPr>
+                <w:rFonts w:ascii="Cambria Math" w:eastAsiaTheme="minorEastAsia" w:hAnsi="Cambria Math"/>
+                <w:i/>
+                <w:sz w:val="28"/>
+                <w:szCs w:val="28"/>
+                <w:lang w:val="en-US"/>
+              </w:rPr>
+            </m:ctrlPr>
+          </m:sSubPr>
+          <m:e>
+            <m:r>
+              <w:rPr>
+                <w:rFonts w:ascii="Cambria Math" w:eastAsiaTheme="minorEastAsia" w:hAnsi="Cambria Math"/>
+                <w:sz w:val="28"/>
+                <w:szCs w:val="28"/>
+                <w:lang w:val="en-US"/>
+              </w:rPr>
+              <m:t>P</m:t>
+            </m:r>
+          </m:e>
+          <m:sub>
+            <m:d>
+              <m:dPr>
+                <m:ctrlPr>
+                  <w:rPr>
+                    <w:rFonts w:ascii="Cambria Math" w:eastAsiaTheme="minorEastAsia" w:hAnsi="Cambria Math"/>
+                    <w:i/>
+                    <w:sz w:val="28"/>
+                    <w:szCs w:val="28"/>
+                    <w:lang w:val="en-US"/>
+                  </w:rPr>
+                </m:ctrlPr>
+              </m:dPr>
+              <m:e>
+                <m:r>
+                  <w:rPr>
+                    <w:rFonts w:ascii="Cambria Math" w:eastAsiaTheme="minorEastAsia" w:hAnsi="Cambria Math"/>
+                    <w:sz w:val="28"/>
+                    <w:szCs w:val="28"/>
+                    <w:lang w:val="en-US"/>
+                  </w:rPr>
+                  <m:t>X,Y</m:t>
+                </m:r>
+              </m:e>
+            </m:d>
+            <m:r>
+              <w:rPr>
+                <w:rFonts w:ascii="Cambria Math" w:eastAsiaTheme="minorEastAsia" w:hAnsi="Cambria Math"/>
+                <w:sz w:val="28"/>
+                <w:szCs w:val="28"/>
+                <w:lang w:val="en-US"/>
+              </w:rPr>
+              <m:t>~D</m:t>
+            </m:r>
+          </m:sub>
+        </m:sSub>
+        <m:d>
+          <m:dPr>
+            <m:begChr m:val="["/>
+            <m:endChr m:val="|"/>
+            <m:ctrlPr>
+              <w:rPr>
+                <w:rFonts w:ascii="Cambria Math" w:eastAsiaTheme="minorEastAsia" w:hAnsi="Cambria Math"/>
+                <w:i/>
+                <w:sz w:val="28"/>
+                <w:szCs w:val="28"/>
+                <w:lang w:val="en-US"/>
+              </w:rPr>
+            </m:ctrlPr>
+          </m:dPr>
+          <m:e>
+            <m:r>
+              <w:rPr>
+                <w:rFonts w:ascii="Cambria Math" w:eastAsiaTheme="minorEastAsia" w:hAnsi="Cambria Math"/>
+                <w:sz w:val="28"/>
+                <w:szCs w:val="28"/>
+                <w:lang w:val="en-US"/>
+              </w:rPr>
+              <m:t>Y=</m:t>
+            </m:r>
+            <m:sSub>
+              <m:sSubPr>
+                <m:ctrlPr>
+                  <w:rPr>
+                    <w:rFonts w:ascii="Cambria Math" w:eastAsiaTheme="minorEastAsia" w:hAnsi="Cambria Math"/>
+                    <w:i/>
+                    <w:sz w:val="28"/>
+                    <w:szCs w:val="28"/>
+                    <w:lang w:val="en-US"/>
+                  </w:rPr>
+                </m:ctrlPr>
+              </m:sSubPr>
+              <m:e>
+                <m:r>
+                  <w:rPr>
+                    <w:rFonts w:ascii="Cambria Math" w:eastAsiaTheme="minorEastAsia" w:hAnsi="Cambria Math"/>
+                    <w:sz w:val="28"/>
+                    <w:szCs w:val="28"/>
+                    <w:lang w:val="en-US"/>
+                  </w:rPr>
+                  <m:t>y</m:t>
+                </m:r>
+              </m:e>
+              <m:sub>
+                <m:r>
+                  <w:rPr>
+                    <w:rFonts w:ascii="Cambria Math" w:eastAsiaTheme="minorEastAsia" w:hAnsi="Cambria Math"/>
+                    <w:sz w:val="28"/>
+                    <w:szCs w:val="28"/>
+                    <w:lang w:val="en-US"/>
+                  </w:rPr>
+                  <m:t>1</m:t>
+                </m:r>
+              </m:sub>
+            </m:sSub>
+          </m:e>
+        </m:d>
+        <m:r>
+          <w:rPr>
+            <w:rFonts w:ascii="Cambria Math" w:eastAsiaTheme="minorEastAsia" w:hAnsi="Cambria Math"/>
+            <w:sz w:val="28"/>
+            <w:szCs w:val="28"/>
+            <w:lang w:val="en-US"/>
+          </w:rPr>
+          <m:t xml:space="preserve"> X=</m:t>
+        </m:r>
+        <m:sSub>
+          <m:sSubPr>
+            <m:ctrlPr>
+              <w:rPr>
+                <w:rFonts w:ascii="Cambria Math" w:eastAsiaTheme="minorEastAsia" w:hAnsi="Cambria Math"/>
+                <w:i/>
+                <w:sz w:val="28"/>
+                <w:szCs w:val="28"/>
+                <w:lang w:val="en-US"/>
+              </w:rPr>
+            </m:ctrlPr>
+          </m:sSubPr>
+          <m:e>
+            <m:r>
+              <w:rPr>
+                <w:rFonts w:ascii="Cambria Math" w:eastAsiaTheme="minorEastAsia" w:hAnsi="Cambria Math"/>
+                <w:sz w:val="28"/>
+                <w:szCs w:val="28"/>
+                <w:lang w:val="en-US"/>
+              </w:rPr>
+              <m:t>x</m:t>
+            </m:r>
+          </m:e>
+          <m:sub>
+            <m:r>
+              <w:rPr>
+                <w:rFonts w:ascii="Cambria Math" w:eastAsiaTheme="minorEastAsia" w:hAnsi="Cambria Math"/>
+                <w:sz w:val="28"/>
+                <w:szCs w:val="28"/>
+                <w:lang w:val="en-US"/>
+              </w:rPr>
+              <m:t>1</m:t>
+            </m:r>
+          </m:sub>
+        </m:sSub>
+        <m:r>
+          <w:rPr>
+            <w:rFonts w:ascii="Cambria Math" w:eastAsiaTheme="minorEastAsia" w:hAnsi="Cambria Math"/>
+            <w:sz w:val="28"/>
+            <w:szCs w:val="28"/>
+            <w:lang w:val="en-US"/>
+          </w:rPr>
+          <m:t>]=1</m:t>
+        </m:r>
+      </m:oMath>
+      <w:r>
+        <w:rPr>
+          <w:rFonts w:eastAsiaTheme="minorEastAsia"/>
+          <w:sz w:val="28"/>
+          <w:szCs w:val="28"/>
+          <w:lang w:val="en-US"/>
+        </w:rPr>
+        <w:t xml:space="preserve"> and the same goes for </w:t>
+      </w:r>
+      <m:oMath>
+        <m:r>
+          <w:rPr>
+            <w:rFonts w:ascii="Cambria Math" w:eastAsiaTheme="minorEastAsia" w:hAnsi="Cambria Math"/>
+            <w:sz w:val="28"/>
+            <w:szCs w:val="28"/>
+            <w:lang w:val="en-US"/>
+          </w:rPr>
+          <m:t>(</m:t>
+        </m:r>
+        <m:sSub>
+          <m:sSubPr>
+            <m:ctrlPr>
+              <w:rPr>
+                <w:rFonts w:ascii="Cambria Math" w:eastAsiaTheme="minorEastAsia" w:hAnsi="Cambria Math"/>
+                <w:i/>
+                <w:sz w:val="28"/>
+                <w:szCs w:val="28"/>
+                <w:lang w:val="en-US"/>
+              </w:rPr>
+            </m:ctrlPr>
+          </m:sSubPr>
+          <m:e>
+            <m:r>
+              <w:rPr>
+                <w:rFonts w:ascii="Cambria Math" w:eastAsiaTheme="minorEastAsia" w:hAnsi="Cambria Math"/>
+                <w:sz w:val="28"/>
+                <w:szCs w:val="28"/>
+                <w:lang w:val="en-US"/>
+              </w:rPr>
+              <m:t>x</m:t>
+            </m:r>
+          </m:e>
+          <m:sub>
+            <m:r>
+              <w:rPr>
+                <w:rFonts w:ascii="Cambria Math" w:eastAsiaTheme="minorEastAsia" w:hAnsi="Cambria Math"/>
+                <w:sz w:val="28"/>
+                <w:szCs w:val="28"/>
+                <w:lang w:val="en-US"/>
+              </w:rPr>
+              <m:t>2</m:t>
+            </m:r>
+          </m:sub>
+        </m:sSub>
+        <m:r>
+          <w:rPr>
+            <w:rFonts w:ascii="Cambria Math" w:eastAsiaTheme="minorEastAsia" w:hAnsi="Cambria Math"/>
+            <w:sz w:val="28"/>
+            <w:szCs w:val="28"/>
+            <w:lang w:val="en-US"/>
+          </w:rPr>
+          <m:t>,</m:t>
+        </m:r>
+        <m:sSub>
+          <m:sSubPr>
+            <m:ctrlPr>
+              <w:rPr>
+                <w:rFonts w:ascii="Cambria Math" w:eastAsiaTheme="minorEastAsia" w:hAnsi="Cambria Math"/>
+                <w:i/>
+                <w:sz w:val="28"/>
+                <w:szCs w:val="28"/>
+                <w:lang w:val="en-US"/>
+              </w:rPr>
+            </m:ctrlPr>
+          </m:sSubPr>
+          <m:e>
+            <m:r>
+              <w:rPr>
+                <w:rFonts w:ascii="Cambria Math" w:eastAsiaTheme="minorEastAsia" w:hAnsi="Cambria Math"/>
+                <w:sz w:val="28"/>
+                <w:szCs w:val="28"/>
+                <w:lang w:val="en-US"/>
+              </w:rPr>
+              <m:t>y</m:t>
+            </m:r>
+          </m:e>
+          <m:sub>
+            <m:r>
+              <w:rPr>
+                <w:rFonts w:ascii="Cambria Math" w:eastAsiaTheme="minorEastAsia" w:hAnsi="Cambria Math"/>
+                <w:sz w:val="28"/>
+                <w:szCs w:val="28"/>
+                <w:lang w:val="en-US"/>
+              </w:rPr>
+              <m:t>2</m:t>
+            </m:r>
+          </m:sub>
+        </m:sSub>
+        <m:r>
+          <w:rPr>
+            <w:rFonts w:ascii="Cambria Math" w:eastAsiaTheme="minorEastAsia" w:hAnsi="Cambria Math"/>
+            <w:sz w:val="28"/>
+            <w:szCs w:val="28"/>
+            <w:lang w:val="en-US"/>
+          </w:rPr>
+          <m:t>)</m:t>
+        </m:r>
+      </m:oMath>
+      <w:r>
+        <w:rPr>
+          <w:rFonts w:eastAsiaTheme="minorEastAsia"/>
+          <w:sz w:val="28"/>
+          <w:szCs w:val="28"/>
+          <w:lang w:val="en-US"/>
+        </w:rPr>
+        <w:t xml:space="preserve">. Therefore, we can deduce </w:t>
+      </w:r>
+      <m:oMath>
+        <m:r>
+          <w:rPr>
+            <w:rFonts w:ascii="Cambria Math" w:eastAsiaTheme="minorEastAsia" w:hAnsi="Cambria Math"/>
+            <w:sz w:val="28"/>
+            <w:szCs w:val="28"/>
+            <w:lang w:val="en-US"/>
+          </w:rPr>
+          <m:t>η</m:t>
+        </m:r>
+        <m:d>
+          <m:dPr>
+            <m:ctrlPr>
+              <w:rPr>
+                <w:rFonts w:ascii="Cambria Math" w:eastAsiaTheme="minorEastAsia" w:hAnsi="Cambria Math"/>
+                <w:i/>
+                <w:sz w:val="28"/>
+                <w:szCs w:val="28"/>
+                <w:lang w:val="en-US"/>
+              </w:rPr>
+            </m:ctrlPr>
+          </m:dPr>
+          <m:e>
+            <m:sSub>
+              <m:sSubPr>
+                <m:ctrlPr>
+                  <w:rPr>
+                    <w:rFonts w:ascii="Cambria Math" w:eastAsiaTheme="minorEastAsia" w:hAnsi="Cambria Math"/>
+                    <w:i/>
+                    <w:sz w:val="28"/>
+                    <w:szCs w:val="28"/>
+                    <w:lang w:val="en-US"/>
+                  </w:rPr>
+                </m:ctrlPr>
+              </m:sSubPr>
+              <m:e>
+                <m:r>
+                  <w:rPr>
+                    <w:rFonts w:ascii="Cambria Math" w:eastAsiaTheme="minorEastAsia" w:hAnsi="Cambria Math"/>
+                    <w:sz w:val="28"/>
+                    <w:szCs w:val="28"/>
+                    <w:lang w:val="en-US"/>
+                  </w:rPr>
+                  <m:t>x</m:t>
+                </m:r>
+              </m:e>
+              <m:sub>
+                <m:r>
+                  <w:rPr>
+                    <w:rFonts w:ascii="Cambria Math" w:eastAsiaTheme="minorEastAsia" w:hAnsi="Cambria Math"/>
+                    <w:sz w:val="28"/>
+                    <w:szCs w:val="28"/>
+                    <w:lang w:val="en-US"/>
+                  </w:rPr>
+                  <m:t>1</m:t>
+                </m:r>
+              </m:sub>
+            </m:sSub>
+          </m:e>
+        </m:d>
+        <m:r>
+          <w:rPr>
+            <w:rFonts w:ascii="Cambria Math" w:eastAsiaTheme="minorEastAsia" w:hAnsi="Cambria Math"/>
+            <w:sz w:val="28"/>
+            <w:szCs w:val="28"/>
+            <w:lang w:val="en-US"/>
+          </w:rPr>
+          <m:t>=</m:t>
+        </m:r>
+        <m:sSub>
+          <m:sSubPr>
+            <m:ctrlPr>
+              <w:rPr>
+                <w:rFonts w:ascii="Cambria Math" w:eastAsiaTheme="minorEastAsia" w:hAnsi="Cambria Math"/>
+                <w:i/>
+                <w:sz w:val="28"/>
+                <w:szCs w:val="28"/>
+                <w:lang w:val="en-US"/>
+              </w:rPr>
+            </m:ctrlPr>
+          </m:sSubPr>
+          <m:e>
+            <m:r>
+              <w:rPr>
+                <w:rFonts w:ascii="Cambria Math" w:eastAsiaTheme="minorEastAsia" w:hAnsi="Cambria Math"/>
+                <w:sz w:val="28"/>
+                <w:szCs w:val="28"/>
+                <w:lang w:val="en-US"/>
+              </w:rPr>
+              <m:t>y</m:t>
+            </m:r>
+          </m:e>
+          <m:sub>
+            <m:r>
+              <w:rPr>
+                <w:rFonts w:ascii="Cambria Math" w:eastAsiaTheme="minorEastAsia" w:hAnsi="Cambria Math"/>
+                <w:sz w:val="28"/>
+                <w:szCs w:val="28"/>
+                <w:lang w:val="en-US"/>
+              </w:rPr>
+              <m:t>1</m:t>
+            </m:r>
+          </m:sub>
+        </m:sSub>
+        <m:r>
+          <w:rPr>
+            <w:rFonts w:ascii="Cambria Math" w:eastAsiaTheme="minorEastAsia" w:hAnsi="Cambria Math"/>
+            <w:sz w:val="28"/>
+            <w:szCs w:val="28"/>
+            <w:lang w:val="en-US"/>
+          </w:rPr>
+          <m:t>, η</m:t>
+        </m:r>
+        <m:d>
+          <m:dPr>
+            <m:ctrlPr>
+              <w:rPr>
+                <w:rFonts w:ascii="Cambria Math" w:eastAsiaTheme="minorEastAsia" w:hAnsi="Cambria Math"/>
+                <w:i/>
+                <w:sz w:val="28"/>
+                <w:szCs w:val="28"/>
+                <w:lang w:val="en-US"/>
+              </w:rPr>
+            </m:ctrlPr>
+          </m:dPr>
+          <m:e>
+            <m:sSub>
+              <m:sSubPr>
+                <m:ctrlPr>
+                  <w:rPr>
+                    <w:rFonts w:ascii="Cambria Math" w:eastAsiaTheme="minorEastAsia" w:hAnsi="Cambria Math"/>
+                    <w:i/>
+                    <w:sz w:val="28"/>
+                    <w:szCs w:val="28"/>
+                    <w:lang w:val="en-US"/>
+                  </w:rPr>
+                </m:ctrlPr>
+              </m:sSubPr>
+              <m:e>
+                <m:r>
+                  <w:rPr>
+                    <w:rFonts w:ascii="Cambria Math" w:eastAsiaTheme="minorEastAsia" w:hAnsi="Cambria Math"/>
+                    <w:sz w:val="28"/>
+                    <w:szCs w:val="28"/>
+                    <w:lang w:val="en-US"/>
+                  </w:rPr>
+                  <m:t>x</m:t>
+                </m:r>
+              </m:e>
+              <m:sub>
+                <m:r>
+                  <w:rPr>
+                    <w:rFonts w:ascii="Cambria Math" w:eastAsiaTheme="minorEastAsia" w:hAnsi="Cambria Math"/>
+                    <w:sz w:val="28"/>
+                    <w:szCs w:val="28"/>
+                    <w:lang w:val="en-US"/>
+                  </w:rPr>
+                  <m:t>2</m:t>
+                </m:r>
+              </m:sub>
+            </m:sSub>
+          </m:e>
+        </m:d>
+        <m:r>
+          <w:rPr>
+            <w:rFonts w:ascii="Cambria Math" w:eastAsiaTheme="minorEastAsia" w:hAnsi="Cambria Math"/>
+            <w:sz w:val="28"/>
+            <w:szCs w:val="28"/>
+            <w:lang w:val="en-US"/>
+          </w:rPr>
+          <m:t>=</m:t>
+        </m:r>
+        <m:sSub>
+          <m:sSubPr>
+            <m:ctrlPr>
+              <w:rPr>
+                <w:rFonts w:ascii="Cambria Math" w:eastAsiaTheme="minorEastAsia" w:hAnsi="Cambria Math"/>
+                <w:i/>
+                <w:sz w:val="28"/>
+                <w:szCs w:val="28"/>
+                <w:lang w:val="en-US"/>
+              </w:rPr>
+            </m:ctrlPr>
+          </m:sSubPr>
+          <m:e>
+            <m:r>
+              <w:rPr>
+                <w:rFonts w:ascii="Cambria Math" w:eastAsiaTheme="minorEastAsia" w:hAnsi="Cambria Math"/>
+                <w:sz w:val="28"/>
+                <w:szCs w:val="28"/>
+                <w:lang w:val="en-US"/>
+              </w:rPr>
+              <m:t>y</m:t>
+            </m:r>
+          </m:e>
+          <m:sub>
+            <m:r>
+              <w:rPr>
+                <w:rFonts w:ascii="Cambria Math" w:eastAsiaTheme="minorEastAsia" w:hAnsi="Cambria Math"/>
+                <w:sz w:val="28"/>
+                <w:szCs w:val="28"/>
+                <w:lang w:val="en-US"/>
+              </w:rPr>
+              <m:t>2</m:t>
+            </m:r>
+          </m:sub>
+        </m:sSub>
+      </m:oMath>
+      <w:r>
+        <w:rPr>
+          <w:rFonts w:eastAsiaTheme="minorEastAsia"/>
+          <w:sz w:val="28"/>
+          <w:szCs w:val="28"/>
+          <w:lang w:val="en-US"/>
+        </w:rPr>
+        <w:t xml:space="preserve">, and </w:t>
+      </w:r>
+      <m:oMath>
+        <m:d>
+          <m:dPr>
+            <m:begChr m:val="|"/>
+            <m:endChr m:val="|"/>
+            <m:ctrlPr>
+              <w:rPr>
+                <w:rFonts w:ascii="Cambria Math" w:eastAsiaTheme="minorEastAsia" w:hAnsi="Cambria Math"/>
+                <w:i/>
+                <w:sz w:val="28"/>
+                <w:szCs w:val="28"/>
+                <w:lang w:val="en-US"/>
+              </w:rPr>
+            </m:ctrlPr>
+          </m:dPr>
+          <m:e>
+            <m:r>
+              <w:rPr>
+                <w:rFonts w:ascii="Cambria Math" w:eastAsiaTheme="minorEastAsia" w:hAnsi="Cambria Math"/>
+                <w:sz w:val="28"/>
+                <w:szCs w:val="28"/>
+                <w:lang w:val="en-US"/>
+              </w:rPr>
+              <m:t>η</m:t>
+            </m:r>
+            <m:d>
+              <m:dPr>
+                <m:ctrlPr>
+                  <w:rPr>
+                    <w:rFonts w:ascii="Cambria Math" w:eastAsiaTheme="minorEastAsia" w:hAnsi="Cambria Math"/>
+                    <w:i/>
+                    <w:sz w:val="28"/>
+                    <w:szCs w:val="28"/>
+                    <w:lang w:val="en-US"/>
+                  </w:rPr>
+                </m:ctrlPr>
+              </m:dPr>
+              <m:e>
+                <m:sSub>
+                  <m:sSubPr>
+                    <m:ctrlPr>
+                      <w:rPr>
+                        <w:rFonts w:ascii="Cambria Math" w:eastAsiaTheme="minorEastAsia" w:hAnsi="Cambria Math"/>
+                        <w:i/>
+                        <w:sz w:val="28"/>
+                        <w:szCs w:val="28"/>
+                        <w:lang w:val="en-US"/>
+                      </w:rPr>
+                    </m:ctrlPr>
+                  </m:sSubPr>
+                  <m:e>
+                    <m:r>
+                      <w:rPr>
+                        <w:rFonts w:ascii="Cambria Math" w:eastAsiaTheme="minorEastAsia" w:hAnsi="Cambria Math"/>
+                        <w:sz w:val="28"/>
+                        <w:szCs w:val="28"/>
+                        <w:lang w:val="en-US"/>
+                      </w:rPr>
+                      <m:t>x</m:t>
+                    </m:r>
+                  </m:e>
+                  <m:sub>
+                    <m:r>
+                      <w:rPr>
+                        <w:rFonts w:ascii="Cambria Math" w:eastAsiaTheme="minorEastAsia" w:hAnsi="Cambria Math"/>
+                        <w:sz w:val="28"/>
+                        <w:szCs w:val="28"/>
+                        <w:lang w:val="en-US"/>
+                      </w:rPr>
+                      <m:t>1</m:t>
+                    </m:r>
+                  </m:sub>
+                </m:sSub>
+              </m:e>
+            </m:d>
+            <m:r>
+              <w:rPr>
+                <w:rFonts w:ascii="Cambria Math" w:eastAsiaTheme="minorEastAsia" w:hAnsi="Cambria Math"/>
+                <w:sz w:val="28"/>
+                <w:szCs w:val="28"/>
+                <w:lang w:val="en-US"/>
+              </w:rPr>
+              <m:t>-η</m:t>
+            </m:r>
+            <m:d>
+              <m:dPr>
+                <m:ctrlPr>
+                  <w:rPr>
+                    <w:rFonts w:ascii="Cambria Math" w:eastAsiaTheme="minorEastAsia" w:hAnsi="Cambria Math"/>
+                    <w:i/>
+                    <w:sz w:val="28"/>
+                    <w:szCs w:val="28"/>
+                    <w:lang w:val="en-US"/>
+                  </w:rPr>
+                </m:ctrlPr>
+              </m:dPr>
+              <m:e>
+                <m:sSub>
+                  <m:sSubPr>
+                    <m:ctrlPr>
+                      <w:rPr>
+                        <w:rFonts w:ascii="Cambria Math" w:eastAsiaTheme="minorEastAsia" w:hAnsi="Cambria Math"/>
+                        <w:i/>
+                        <w:sz w:val="28"/>
+                        <w:szCs w:val="28"/>
+                        <w:lang w:val="en-US"/>
+                      </w:rPr>
+                    </m:ctrlPr>
+                  </m:sSubPr>
+                  <m:e>
+                    <m:r>
+                      <w:rPr>
+                        <w:rFonts w:ascii="Cambria Math" w:eastAsiaTheme="minorEastAsia" w:hAnsi="Cambria Math"/>
+                        <w:sz w:val="28"/>
+                        <w:szCs w:val="28"/>
+                        <w:lang w:val="en-US"/>
+                      </w:rPr>
+                      <m:t>x</m:t>
+                    </m:r>
+                  </m:e>
+                  <m:sub>
+                    <m:r>
+                      <w:rPr>
+                        <w:rFonts w:ascii="Cambria Math" w:eastAsiaTheme="minorEastAsia" w:hAnsi="Cambria Math"/>
+                        <w:sz w:val="28"/>
+                        <w:szCs w:val="28"/>
+                        <w:lang w:val="en-US"/>
+                      </w:rPr>
+                      <m:t>2</m:t>
+                    </m:r>
+                  </m:sub>
+                </m:sSub>
+              </m:e>
+            </m:d>
+          </m:e>
+        </m:d>
+        <m:r>
+          <w:rPr>
+            <w:rFonts w:ascii="Cambria Math" w:eastAsiaTheme="minorEastAsia" w:hAnsi="Cambria Math"/>
+            <w:sz w:val="28"/>
+            <w:szCs w:val="28"/>
+            <w:lang w:val="en-US"/>
+          </w:rPr>
+          <m:t>=1</m:t>
+        </m:r>
+      </m:oMath>
+      <w:r>
+        <w:rPr>
+          <w:rFonts w:eastAsiaTheme="minorEastAsia"/>
+          <w:sz w:val="28"/>
+          <w:szCs w:val="28"/>
+          <w:lang w:val="en-US"/>
+        </w:rPr>
+        <w:t xml:space="preserve"> since </w:t>
+      </w:r>
+      <m:oMath>
+        <m:sSub>
+          <m:sSubPr>
+            <m:ctrlPr>
+              <w:rPr>
+                <w:rFonts w:ascii="Cambria Math" w:eastAsiaTheme="minorEastAsia" w:hAnsi="Cambria Math"/>
+                <w:i/>
+                <w:sz w:val="28"/>
+                <w:szCs w:val="28"/>
+                <w:lang w:val="en-US"/>
+              </w:rPr>
+            </m:ctrlPr>
+          </m:sSubPr>
+          <m:e>
+            <m:r>
+              <w:rPr>
+                <w:rFonts w:ascii="Cambria Math" w:eastAsiaTheme="minorEastAsia" w:hAnsi="Cambria Math"/>
+                <w:sz w:val="28"/>
+                <w:szCs w:val="28"/>
+                <w:lang w:val="en-US"/>
+              </w:rPr>
+              <m:t>y</m:t>
+            </m:r>
+          </m:e>
+          <m:sub>
+            <m:r>
+              <w:rPr>
+                <w:rFonts w:ascii="Cambria Math" w:eastAsiaTheme="minorEastAsia" w:hAnsi="Cambria Math"/>
+                <w:sz w:val="28"/>
+                <w:szCs w:val="28"/>
+                <w:lang w:val="en-US"/>
+              </w:rPr>
+              <m:t>1</m:t>
+            </m:r>
+          </m:sub>
+        </m:sSub>
+        <m:r>
+          <w:rPr>
+            <w:rFonts w:ascii="Cambria Math" w:eastAsiaTheme="minorEastAsia" w:hAnsi="Cambria Math"/>
+            <w:sz w:val="28"/>
+            <w:szCs w:val="28"/>
+            <w:lang w:val="en-US"/>
+          </w:rPr>
+          <m:t>≠</m:t>
+        </m:r>
+        <m:sSub>
+          <m:sSubPr>
+            <m:ctrlPr>
+              <w:rPr>
+                <w:rFonts w:ascii="Cambria Math" w:eastAsiaTheme="minorEastAsia" w:hAnsi="Cambria Math"/>
+                <w:i/>
+                <w:sz w:val="28"/>
+                <w:szCs w:val="28"/>
+                <w:lang w:val="en-US"/>
+              </w:rPr>
+            </m:ctrlPr>
+          </m:sSubPr>
+          <m:e>
+            <m:r>
+              <w:rPr>
+                <w:rFonts w:ascii="Cambria Math" w:eastAsiaTheme="minorEastAsia" w:hAnsi="Cambria Math"/>
+                <w:sz w:val="28"/>
+                <w:szCs w:val="28"/>
+                <w:lang w:val="en-US"/>
+              </w:rPr>
+              <m:t>y</m:t>
+            </m:r>
+          </m:e>
+          <m:sub>
+            <m:r>
+              <w:rPr>
+                <w:rFonts w:ascii="Cambria Math" w:eastAsiaTheme="minorEastAsia" w:hAnsi="Cambria Math"/>
+                <w:sz w:val="28"/>
+                <w:szCs w:val="28"/>
+                <w:lang w:val="en-US"/>
+              </w:rPr>
+              <m:t>2</m:t>
+            </m:r>
+          </m:sub>
+        </m:sSub>
+      </m:oMath>
+      <w:r>
+        <w:rPr>
+          <w:rFonts w:eastAsiaTheme="minorEastAsia"/>
+          <w:sz w:val="28"/>
+          <w:szCs w:val="28"/>
+          <w:lang w:val="en-US"/>
+        </w:rPr>
+        <w:t>. Combining everything together we get:</w:t>
+      </w:r>
+      <w:r>
+        <w:rPr>
+          <w:rFonts w:eastAsiaTheme="minorEastAsia"/>
+          <w:sz w:val="28"/>
+          <w:szCs w:val="28"/>
+          <w:lang w:val="en-US"/>
+        </w:rPr>
+        <w:br/>
+      </w:r>
+      <m:oMathPara>
+        <m:oMathParaPr>
+          <m:jc m:val="left"/>
+        </m:oMathParaPr>
+        <m:oMath>
+          <m:d>
+            <m:dPr>
+              <m:begChr m:val="|"/>
+              <m:endChr m:val="|"/>
+              <m:ctrlPr>
+                <w:rPr>
+                  <w:rFonts w:ascii="Cambria Math" w:eastAsiaTheme="minorEastAsia" w:hAnsi="Cambria Math"/>
+                  <w:i/>
+                  <w:sz w:val="28"/>
+                  <w:szCs w:val="28"/>
+                  <w:lang w:val="en-US"/>
+                </w:rPr>
+              </m:ctrlPr>
+            </m:dPr>
+            <m:e>
+              <m:r>
+                <w:rPr>
+                  <w:rFonts w:ascii="Cambria Math" w:eastAsiaTheme="minorEastAsia" w:hAnsi="Cambria Math"/>
+                  <w:sz w:val="28"/>
+                  <w:szCs w:val="28"/>
+                  <w:lang w:val="en-US"/>
+                </w:rPr>
+                <m:t>η</m:t>
+              </m:r>
+              <m:d>
+                <m:dPr>
+                  <m:ctrlPr>
+                    <w:rPr>
+                      <w:rFonts w:ascii="Cambria Math" w:eastAsiaTheme="minorEastAsia" w:hAnsi="Cambria Math"/>
+                      <w:i/>
+                      <w:sz w:val="28"/>
+                      <w:szCs w:val="28"/>
+                      <w:lang w:val="en-US"/>
+                    </w:rPr>
+                  </m:ctrlPr>
+                </m:dPr>
+                <m:e>
+                  <m:sSub>
+                    <m:sSubPr>
+                      <m:ctrlPr>
+                        <w:rPr>
+                          <w:rFonts w:ascii="Cambria Math" w:eastAsiaTheme="minorEastAsia" w:hAnsi="Cambria Math"/>
+                          <w:i/>
+                          <w:sz w:val="28"/>
+                          <w:szCs w:val="28"/>
+                          <w:lang w:val="en-US"/>
+                        </w:rPr>
+                      </m:ctrlPr>
+                    </m:sSubPr>
+                    <m:e>
+                      <m:r>
+                        <w:rPr>
+                          <w:rFonts w:ascii="Cambria Math" w:eastAsiaTheme="minorEastAsia" w:hAnsi="Cambria Math"/>
+                          <w:sz w:val="28"/>
+                          <w:szCs w:val="28"/>
+                          <w:lang w:val="en-US"/>
+                        </w:rPr>
+                        <m:t>x</m:t>
+                      </m:r>
+                    </m:e>
+                    <m:sub>
+                      <m:r>
+                        <w:rPr>
+                          <w:rFonts w:ascii="Cambria Math" w:eastAsiaTheme="minorEastAsia" w:hAnsi="Cambria Math"/>
+                          <w:sz w:val="28"/>
+                          <w:szCs w:val="28"/>
+                          <w:lang w:val="en-US"/>
+                        </w:rPr>
+                        <m:t>1</m:t>
+                      </m:r>
+                    </m:sub>
+                  </m:sSub>
+                </m:e>
+              </m:d>
+              <m:r>
+                <w:rPr>
+                  <w:rFonts w:ascii="Cambria Math" w:eastAsiaTheme="minorEastAsia" w:hAnsi="Cambria Math"/>
+                  <w:sz w:val="28"/>
+                  <w:szCs w:val="28"/>
+                  <w:lang w:val="en-US"/>
+                </w:rPr>
+                <m:t>-η</m:t>
+              </m:r>
+              <m:d>
+                <m:dPr>
+                  <m:ctrlPr>
+                    <w:rPr>
+                      <w:rFonts w:ascii="Cambria Math" w:eastAsiaTheme="minorEastAsia" w:hAnsi="Cambria Math"/>
+                      <w:i/>
+                      <w:sz w:val="28"/>
+                      <w:szCs w:val="28"/>
+                      <w:lang w:val="en-US"/>
+                    </w:rPr>
+                  </m:ctrlPr>
+                </m:dPr>
+                <m:e>
+                  <m:sSub>
+                    <m:sSubPr>
+                      <m:ctrlPr>
+                        <w:rPr>
+                          <w:rFonts w:ascii="Cambria Math" w:eastAsiaTheme="minorEastAsia" w:hAnsi="Cambria Math"/>
+                          <w:i/>
+                          <w:sz w:val="28"/>
+                          <w:szCs w:val="28"/>
+                          <w:lang w:val="en-US"/>
+                        </w:rPr>
+                      </m:ctrlPr>
+                    </m:sSubPr>
+                    <m:e>
+                      <m:r>
+                        <w:rPr>
+                          <w:rFonts w:ascii="Cambria Math" w:eastAsiaTheme="minorEastAsia" w:hAnsi="Cambria Math"/>
+                          <w:sz w:val="28"/>
+                          <w:szCs w:val="28"/>
+                          <w:lang w:val="en-US"/>
+                        </w:rPr>
+                        <m:t>x</m:t>
+                      </m:r>
+                    </m:e>
+                    <m:sub>
+                      <m:r>
+                        <w:rPr>
+                          <w:rFonts w:ascii="Cambria Math" w:eastAsiaTheme="minorEastAsia" w:hAnsi="Cambria Math"/>
+                          <w:sz w:val="28"/>
+                          <w:szCs w:val="28"/>
+                          <w:lang w:val="en-US"/>
+                        </w:rPr>
+                        <m:t>2</m:t>
+                      </m:r>
+                    </m:sub>
+                  </m:sSub>
+                </m:e>
+              </m:d>
+            </m:e>
+          </m:d>
+          <m:r>
+            <w:rPr>
+              <w:rFonts w:ascii="Cambria Math" w:eastAsiaTheme="minorEastAsia" w:hAnsi="Cambria Math"/>
+              <w:sz w:val="28"/>
+              <w:szCs w:val="28"/>
+              <w:lang w:val="en-US"/>
+            </w:rPr>
+            <m:t>=1</m:t>
+          </m:r>
+          <m:r>
+            <w:rPr>
+              <w:rFonts w:ascii="Cambria Math" w:eastAsiaTheme="minorEastAsia" w:hAnsi="Cambria Math"/>
+              <w:sz w:val="28"/>
+              <w:szCs w:val="28"/>
+              <w:lang w:val="en-US"/>
+            </w:rPr>
+            <m:t>≤c∙</m:t>
+          </m:r>
+          <m:d>
+            <m:dPr>
+              <m:begChr m:val="|"/>
+              <m:endChr m:val="|"/>
+              <m:ctrlPr>
+                <w:rPr>
+                  <w:rFonts w:ascii="Cambria Math" w:eastAsiaTheme="minorEastAsia" w:hAnsi="Cambria Math"/>
+                  <w:i/>
+                  <w:sz w:val="28"/>
+                  <w:szCs w:val="28"/>
+                  <w:lang w:val="en-US"/>
+                </w:rPr>
+              </m:ctrlPr>
+            </m:dPr>
+            <m:e>
+              <m:d>
+                <m:dPr>
+                  <m:begChr m:val="|"/>
+                  <m:endChr m:val="|"/>
+                  <m:ctrlPr>
+                    <w:rPr>
+                      <w:rFonts w:ascii="Cambria Math" w:eastAsiaTheme="minorEastAsia" w:hAnsi="Cambria Math"/>
+                      <w:i/>
+                      <w:sz w:val="28"/>
+                      <w:szCs w:val="28"/>
+                      <w:lang w:val="en-US"/>
+                    </w:rPr>
+                  </m:ctrlPr>
+                </m:dPr>
+                <m:e>
+                  <m:sSub>
+                    <m:sSubPr>
+                      <m:ctrlPr>
+                        <w:rPr>
+                          <w:rFonts w:ascii="Cambria Math" w:eastAsiaTheme="minorEastAsia" w:hAnsi="Cambria Math"/>
+                          <w:i/>
+                          <w:sz w:val="28"/>
+                          <w:szCs w:val="28"/>
+                          <w:lang w:val="en-US"/>
+                        </w:rPr>
+                      </m:ctrlPr>
+                    </m:sSubPr>
+                    <m:e>
+                      <m:r>
+                        <w:rPr>
+                          <w:rFonts w:ascii="Cambria Math" w:eastAsiaTheme="minorEastAsia" w:hAnsi="Cambria Math"/>
+                          <w:sz w:val="28"/>
+                          <w:szCs w:val="28"/>
+                          <w:lang w:val="en-US"/>
+                        </w:rPr>
+                        <m:t>x</m:t>
+                      </m:r>
+                    </m:e>
+                    <m:sub>
+                      <m:r>
+                        <w:rPr>
+                          <w:rFonts w:ascii="Cambria Math" w:eastAsiaTheme="minorEastAsia" w:hAnsi="Cambria Math"/>
+                          <w:sz w:val="28"/>
+                          <w:szCs w:val="28"/>
+                          <w:lang w:val="en-US"/>
+                        </w:rPr>
+                        <m:t>1</m:t>
+                      </m:r>
+                    </m:sub>
+                  </m:sSub>
+                  <m:r>
+                    <w:rPr>
+                      <w:rFonts w:ascii="Cambria Math" w:eastAsiaTheme="minorEastAsia" w:hAnsi="Cambria Math"/>
+                      <w:sz w:val="28"/>
+                      <w:szCs w:val="28"/>
+                      <w:lang w:val="en-US"/>
+                    </w:rPr>
+                    <m:t>-</m:t>
+                  </m:r>
+                  <m:sSub>
+                    <m:sSubPr>
+                      <m:ctrlPr>
+                        <w:rPr>
+                          <w:rFonts w:ascii="Cambria Math" w:eastAsiaTheme="minorEastAsia" w:hAnsi="Cambria Math"/>
+                          <w:i/>
+                          <w:sz w:val="28"/>
+                          <w:szCs w:val="28"/>
+                          <w:lang w:val="en-US"/>
+                        </w:rPr>
+                      </m:ctrlPr>
+                    </m:sSubPr>
+                    <m:e>
+                      <m:r>
+                        <w:rPr>
+                          <w:rFonts w:ascii="Cambria Math" w:eastAsiaTheme="minorEastAsia" w:hAnsi="Cambria Math"/>
+                          <w:sz w:val="28"/>
+                          <w:szCs w:val="28"/>
+                          <w:lang w:val="en-US"/>
+                        </w:rPr>
+                        <m:t>x</m:t>
+                      </m:r>
+                    </m:e>
+                    <m:sub>
+                      <m:r>
+                        <w:rPr>
+                          <w:rFonts w:ascii="Cambria Math" w:eastAsiaTheme="minorEastAsia" w:hAnsi="Cambria Math"/>
+                          <w:sz w:val="28"/>
+                          <w:szCs w:val="28"/>
+                          <w:lang w:val="en-US"/>
+                        </w:rPr>
+                        <m:t>2</m:t>
+                      </m:r>
+                    </m:sub>
+                  </m:sSub>
+                </m:e>
+              </m:d>
+            </m:e>
+          </m:d>
+          <m:box>
+            <m:boxPr>
+              <m:opEmu m:val="1"/>
+              <m:ctrlPr>
+                <w:rPr>
+                  <w:rFonts w:ascii="Cambria Math" w:eastAsiaTheme="minorEastAsia" w:hAnsi="Cambria Math"/>
+                  <w:i/>
+                  <w:sz w:val="28"/>
+                  <w:szCs w:val="28"/>
+                  <w:lang w:val="en-US"/>
+                </w:rPr>
+              </m:ctrlPr>
+            </m:boxPr>
+            <m:e>
+              <m:groupChr>
+                <m:groupChrPr>
+                  <m:chr m:val="→"/>
+                  <m:vertJc m:val="bot"/>
+                  <m:ctrlPr>
+                    <w:rPr>
+                      <w:rFonts w:ascii="Cambria Math" w:eastAsiaTheme="minorEastAsia" w:hAnsi="Cambria Math"/>
+                      <w:i/>
+                      <w:sz w:val="28"/>
+                      <w:szCs w:val="28"/>
+                      <w:lang w:val="en-US"/>
+                    </w:rPr>
+                  </m:ctrlPr>
+                </m:groupChrPr>
+                <m:e>
+                  <m:r>
+                    <w:rPr>
+                      <w:rFonts w:ascii="Cambria Math" w:hAnsi="Cambria Math"/>
+                      <w:sz w:val="28"/>
+                      <w:szCs w:val="28"/>
+                      <w:lang w:val="en-US"/>
+                    </w:rPr>
+                    <m:t>yields</m:t>
+                  </m:r>
+                </m:e>
+              </m:groupChr>
+            </m:e>
+          </m:box>
+          <m:d>
+            <m:dPr>
+              <m:begChr m:val="|"/>
+              <m:endChr m:val="|"/>
+              <m:ctrlPr>
+                <w:rPr>
+                  <w:rFonts w:ascii="Cambria Math" w:eastAsiaTheme="minorEastAsia" w:hAnsi="Cambria Math"/>
+                  <w:i/>
+                  <w:sz w:val="28"/>
+                  <w:szCs w:val="28"/>
+                  <w:lang w:val="en-US"/>
+                </w:rPr>
+              </m:ctrlPr>
+            </m:dPr>
+            <m:e>
+              <m:d>
+                <m:dPr>
+                  <m:begChr m:val="|"/>
+                  <m:endChr m:val="|"/>
+                  <m:ctrlPr>
+                    <w:rPr>
+                      <w:rFonts w:ascii="Cambria Math" w:eastAsiaTheme="minorEastAsia" w:hAnsi="Cambria Math"/>
+                      <w:i/>
+                      <w:sz w:val="28"/>
+                      <w:szCs w:val="28"/>
+                      <w:lang w:val="en-US"/>
+                    </w:rPr>
+                  </m:ctrlPr>
+                </m:dPr>
+                <m:e>
+                  <m:sSub>
+                    <m:sSubPr>
+                      <m:ctrlPr>
+                        <w:rPr>
+                          <w:rFonts w:ascii="Cambria Math" w:eastAsiaTheme="minorEastAsia" w:hAnsi="Cambria Math"/>
+                          <w:i/>
+                          <w:sz w:val="28"/>
+                          <w:szCs w:val="28"/>
+                          <w:lang w:val="en-US"/>
+                        </w:rPr>
+                      </m:ctrlPr>
+                    </m:sSubPr>
+                    <m:e>
+                      <m:r>
+                        <w:rPr>
+                          <w:rFonts w:ascii="Cambria Math" w:eastAsiaTheme="minorEastAsia" w:hAnsi="Cambria Math"/>
+                          <w:sz w:val="28"/>
+                          <w:szCs w:val="28"/>
+                          <w:lang w:val="en-US"/>
+                        </w:rPr>
+                        <m:t>x</m:t>
+                      </m:r>
+                    </m:e>
+                    <m:sub>
+                      <m:r>
+                        <w:rPr>
+                          <w:rFonts w:ascii="Cambria Math" w:eastAsiaTheme="minorEastAsia" w:hAnsi="Cambria Math"/>
+                          <w:sz w:val="28"/>
+                          <w:szCs w:val="28"/>
+                          <w:lang w:val="en-US"/>
+                        </w:rPr>
+                        <m:t>1</m:t>
+                      </m:r>
+                    </m:sub>
+                  </m:sSub>
+                  <m:r>
+                    <w:rPr>
+                      <w:rFonts w:ascii="Cambria Math" w:eastAsiaTheme="minorEastAsia" w:hAnsi="Cambria Math"/>
+                      <w:sz w:val="28"/>
+                      <w:szCs w:val="28"/>
+                      <w:lang w:val="en-US"/>
+                    </w:rPr>
+                    <m:t>-</m:t>
+                  </m:r>
+                  <m:sSub>
+                    <m:sSubPr>
+                      <m:ctrlPr>
+                        <w:rPr>
+                          <w:rFonts w:ascii="Cambria Math" w:eastAsiaTheme="minorEastAsia" w:hAnsi="Cambria Math"/>
+                          <w:i/>
+                          <w:sz w:val="28"/>
+                          <w:szCs w:val="28"/>
+                          <w:lang w:val="en-US"/>
+                        </w:rPr>
+                      </m:ctrlPr>
+                    </m:sSubPr>
+                    <m:e>
+                      <m:r>
+                        <w:rPr>
+                          <w:rFonts w:ascii="Cambria Math" w:eastAsiaTheme="minorEastAsia" w:hAnsi="Cambria Math"/>
+                          <w:sz w:val="28"/>
+                          <w:szCs w:val="28"/>
+                          <w:lang w:val="en-US"/>
+                        </w:rPr>
+                        <m:t>x</m:t>
+                      </m:r>
+                    </m:e>
+                    <m:sub>
+                      <m:r>
+                        <w:rPr>
+                          <w:rFonts w:ascii="Cambria Math" w:eastAsiaTheme="minorEastAsia" w:hAnsi="Cambria Math"/>
+                          <w:sz w:val="28"/>
+                          <w:szCs w:val="28"/>
+                          <w:lang w:val="en-US"/>
+                        </w:rPr>
+                        <m:t>2</m:t>
+                      </m:r>
+                    </m:sub>
+                  </m:sSub>
+                </m:e>
+              </m:d>
+            </m:e>
+          </m:d>
+          <m:r>
+            <w:rPr>
+              <w:rFonts w:ascii="Cambria Math" w:eastAsiaTheme="minorEastAsia" w:hAnsi="Cambria Math"/>
+              <w:sz w:val="28"/>
+              <w:szCs w:val="28"/>
+              <w:lang w:val="en-US"/>
+            </w:rPr>
+            <m:t>≥</m:t>
+          </m:r>
+          <m:f>
+            <m:fPr>
+              <m:ctrlPr>
+                <w:rPr>
+                  <w:rFonts w:ascii="Cambria Math" w:eastAsiaTheme="minorEastAsia" w:hAnsi="Cambria Math"/>
+                  <w:i/>
+                  <w:sz w:val="28"/>
+                  <w:szCs w:val="28"/>
+                  <w:lang w:val="en-US"/>
+                </w:rPr>
+              </m:ctrlPr>
+            </m:fPr>
+            <m:num>
+              <m:r>
+                <w:rPr>
+                  <w:rFonts w:ascii="Cambria Math" w:eastAsiaTheme="minorEastAsia" w:hAnsi="Cambria Math"/>
+                  <w:sz w:val="28"/>
+                  <w:szCs w:val="28"/>
+                  <w:lang w:val="en-US"/>
+                </w:rPr>
+                <m:t>1</m:t>
+              </m:r>
+            </m:num>
+            <m:den>
+              <m:r>
+                <w:rPr>
+                  <w:rFonts w:ascii="Cambria Math" w:eastAsiaTheme="minorEastAsia" w:hAnsi="Cambria Math"/>
+                  <w:sz w:val="28"/>
+                  <w:szCs w:val="28"/>
+                  <w:lang w:val="en-US"/>
+                </w:rPr>
+                <m:t>c</m:t>
+              </m:r>
+            </m:den>
+          </m:f>
+        </m:oMath>
+      </m:oMathPara>
+    </w:p>
+    <w:p>
+      <w:pPr>
+        <w:pStyle w:val="ListParagraph"/>
+        <w:numPr>
+          <w:ilvl w:val="1"/>
+          <w:numId w:val="2"/>
+        </w:numPr>
+        <w:ind w:left="1134" w:hanging="425"/>
+        <w:rPr>
+          <w:sz w:val="28"/>
+          <w:szCs w:val="28"/>
+          <w:lang w:val="en-US"/>
+        </w:rPr>
+      </w:pPr>
     </w:p>
     <w:p>
       <w:pPr>
@@ -145,7 +2417,1840 @@
           <w:szCs w:val="28"/>
           <w:lang w:val="en-US"/>
         </w:rPr>
-        <w:t>Amit</w:t>
+        <w:t xml:space="preserve"> </w:t>
+      </w:r>
+    </w:p>
+    <w:p>
+      <w:pPr>
+        <w:pStyle w:val="ListParagraph"/>
+        <w:numPr>
+          <w:ilvl w:val="1"/>
+          <w:numId w:val="2"/>
+        </w:numPr>
+        <w:ind w:left="1134" w:hanging="425"/>
+        <w:rPr>
+          <w:sz w:val="28"/>
+          <w:szCs w:val="28"/>
+          <w:lang w:val="en-US"/>
+        </w:rPr>
+      </w:pPr>
+      <w:r>
+        <w:rPr>
+          <w:sz w:val="28"/>
+          <w:szCs w:val="28"/>
+          <w:lang w:val="en-US"/>
+        </w:rPr>
+        <w:t xml:space="preserve">We can see from the fig. 2 that </w:t>
+      </w:r>
+      <m:oMath>
+        <m:sSubSup>
+          <m:sSubSupPr>
+            <m:ctrlPr>
+              <w:rPr>
+                <w:rFonts w:ascii="Cambria Math" w:hAnsi="Cambria Math"/>
+                <w:i/>
+                <w:sz w:val="28"/>
+                <w:szCs w:val="28"/>
+                <w:lang w:val="en-US"/>
+              </w:rPr>
+            </m:ctrlPr>
+          </m:sSubSupPr>
+          <m:e>
+            <m:r>
+              <w:rPr>
+                <w:rFonts w:ascii="Cambria Math" w:hAnsi="Cambria Math"/>
+                <w:sz w:val="28"/>
+                <w:szCs w:val="28"/>
+                <w:lang w:val="en-US"/>
+              </w:rPr>
+              <m:t>f</m:t>
+            </m:r>
+          </m:e>
+          <m:sub>
+            <m:r>
+              <w:rPr>
+                <w:rFonts w:ascii="Cambria Math" w:hAnsi="Cambria Math"/>
+                <w:sz w:val="28"/>
+                <w:szCs w:val="28"/>
+                <w:lang w:val="en-US"/>
+              </w:rPr>
+              <m:t>ERM</m:t>
+            </m:r>
+          </m:sub>
+          <m:sup>
+            <m:r>
+              <w:rPr>
+                <w:rFonts w:ascii="Cambria Math" w:hAnsi="Cambria Math"/>
+                <w:sz w:val="28"/>
+                <w:szCs w:val="28"/>
+                <w:lang w:val="en-US"/>
+              </w:rPr>
+              <m:t>rec</m:t>
+            </m:r>
+          </m:sup>
+        </m:sSubSup>
+        <m:d>
+          <m:dPr>
+            <m:ctrlPr>
+              <w:rPr>
+                <w:rFonts w:ascii="Cambria Math" w:hAnsi="Cambria Math"/>
+                <w:i/>
+                <w:sz w:val="28"/>
+                <w:szCs w:val="28"/>
+                <w:lang w:val="en-US"/>
+              </w:rPr>
+            </m:ctrlPr>
+          </m:dPr>
+          <m:e>
+            <m:r>
+              <w:rPr>
+                <w:rFonts w:ascii="Cambria Math" w:hAnsi="Cambria Math"/>
+                <w:sz w:val="28"/>
+                <w:szCs w:val="28"/>
+                <w:lang w:val="en-US"/>
+              </w:rPr>
+              <m:t>x</m:t>
+            </m:r>
+          </m:e>
+        </m:d>
+        <m:r>
+          <w:rPr>
+            <w:rFonts w:ascii="Cambria Math" w:hAnsi="Cambria Math"/>
+            <w:sz w:val="28"/>
+            <w:szCs w:val="28"/>
+            <w:lang w:val="en-US"/>
+          </w:rPr>
+          <m:t>=</m:t>
+        </m:r>
+        <m:sSubSup>
+          <m:sSubSupPr>
+            <m:ctrlPr>
+              <w:rPr>
+                <w:rFonts w:ascii="Cambria Math" w:hAnsi="Cambria Math"/>
+                <w:i/>
+                <w:sz w:val="28"/>
+                <w:szCs w:val="28"/>
+                <w:lang w:val="en-US"/>
+              </w:rPr>
+            </m:ctrlPr>
+          </m:sSubSupPr>
+          <m:e>
+            <m:r>
+              <w:rPr>
+                <w:rFonts w:ascii="Cambria Math" w:hAnsi="Cambria Math"/>
+                <w:sz w:val="28"/>
+                <w:szCs w:val="28"/>
+                <w:lang w:val="en-US"/>
+              </w:rPr>
+              <m:t>f</m:t>
+            </m:r>
+          </m:e>
+          <m:sub>
+            <m:r>
+              <w:rPr>
+                <w:rFonts w:ascii="Cambria Math" w:hAnsi="Cambria Math"/>
+                <w:sz w:val="28"/>
+                <w:szCs w:val="28"/>
+                <w:lang w:val="en-US"/>
+              </w:rPr>
+              <m:t>5,5</m:t>
+            </m:r>
+          </m:sub>
+          <m:sup>
+            <m:r>
+              <w:rPr>
+                <w:rFonts w:ascii="Cambria Math" w:hAnsi="Cambria Math"/>
+                <w:sz w:val="28"/>
+                <w:szCs w:val="28"/>
+                <w:lang w:val="en-US"/>
+              </w:rPr>
+              <m:t>rec</m:t>
+            </m:r>
+          </m:sup>
+        </m:sSubSup>
+        <m:r>
+          <w:rPr>
+            <w:rFonts w:ascii="Cambria Math" w:hAnsi="Cambria Math"/>
+            <w:sz w:val="28"/>
+            <w:szCs w:val="28"/>
+            <w:lang w:val="en-US"/>
+          </w:rPr>
+          <m:t>(x)</m:t>
+        </m:r>
+      </m:oMath>
+      <w:r>
+        <w:rPr>
+          <w:rFonts w:eastAsiaTheme="minorEastAsia"/>
+          <w:sz w:val="28"/>
+          <w:szCs w:val="28"/>
+          <w:lang w:val="en-US"/>
+        </w:rPr>
+        <w:t xml:space="preserve">, since these thresholds would label wrong only 2 apples from the sample </w:t>
+      </w:r>
+      <m:oMath>
+        <m:r>
+          <w:rPr>
+            <w:rFonts w:ascii="Cambria Math" w:eastAsiaTheme="minorEastAsia" w:hAnsi="Cambria Math"/>
+            <w:sz w:val="28"/>
+            <w:szCs w:val="28"/>
+            <w:lang w:val="en-US"/>
+          </w:rPr>
+          <m:t>S</m:t>
+        </m:r>
+      </m:oMath>
+      <w:r>
+        <w:rPr>
+          <w:rFonts w:eastAsiaTheme="minorEastAsia"/>
+          <w:sz w:val="28"/>
+          <w:szCs w:val="28"/>
+          <w:lang w:val="en-US"/>
+        </w:rPr>
+        <w:t>.</w:t>
+      </w:r>
+      <w:r>
+        <w:rPr>
+          <w:rFonts w:eastAsiaTheme="minorEastAsia"/>
+          <w:sz w:val="28"/>
+          <w:szCs w:val="28"/>
+          <w:lang w:val="en-US"/>
+        </w:rPr>
+        <w:br/>
+      </w:r>
+      <m:oMath>
+        <m:acc>
+          <m:accPr>
+            <m:ctrlPr>
+              <w:rPr>
+                <w:rFonts w:ascii="Cambria Math" w:hAnsi="Cambria Math"/>
+                <w:i/>
+                <w:sz w:val="28"/>
+                <w:szCs w:val="28"/>
+                <w:lang w:val="en-US"/>
+              </w:rPr>
+            </m:ctrlPr>
+          </m:accPr>
+          <m:e>
+            <m:r>
+              <w:rPr>
+                <w:rFonts w:ascii="Cambria Math" w:hAnsi="Cambria Math"/>
+                <w:sz w:val="28"/>
+                <w:szCs w:val="28"/>
+                <w:lang w:val="en-US"/>
+              </w:rPr>
+              <m:t>err</m:t>
+            </m:r>
+          </m:e>
+        </m:acc>
+        <m:d>
+          <m:dPr>
+            <m:ctrlPr>
+              <w:rPr>
+                <w:rFonts w:ascii="Cambria Math" w:hAnsi="Cambria Math"/>
+                <w:i/>
+                <w:sz w:val="28"/>
+                <w:szCs w:val="28"/>
+                <w:lang w:val="en-US"/>
+              </w:rPr>
+            </m:ctrlPr>
+          </m:dPr>
+          <m:e>
+            <m:sSubSup>
+              <m:sSubSupPr>
+                <m:ctrlPr>
+                  <w:rPr>
+                    <w:rFonts w:ascii="Cambria Math" w:hAnsi="Cambria Math"/>
+                    <w:i/>
+                    <w:sz w:val="28"/>
+                    <w:szCs w:val="28"/>
+                    <w:lang w:val="en-US"/>
+                  </w:rPr>
+                </m:ctrlPr>
+              </m:sSubSupPr>
+              <m:e>
+                <m:r>
+                  <w:rPr>
+                    <w:rFonts w:ascii="Cambria Math" w:hAnsi="Cambria Math"/>
+                    <w:sz w:val="28"/>
+                    <w:szCs w:val="28"/>
+                    <w:lang w:val="en-US"/>
+                  </w:rPr>
+                  <m:t>f</m:t>
+                </m:r>
+              </m:e>
+              <m:sub>
+                <m:r>
+                  <w:rPr>
+                    <w:rFonts w:ascii="Cambria Math" w:hAnsi="Cambria Math"/>
+                    <w:sz w:val="28"/>
+                    <w:szCs w:val="28"/>
+                    <w:lang w:val="en-US"/>
+                  </w:rPr>
+                  <m:t>5,5</m:t>
+                </m:r>
+              </m:sub>
+              <m:sup>
+                <m:r>
+                  <w:rPr>
+                    <w:rFonts w:ascii="Cambria Math" w:hAnsi="Cambria Math"/>
+                    <w:sz w:val="28"/>
+                    <w:szCs w:val="28"/>
+                    <w:lang w:val="en-US"/>
+                  </w:rPr>
+                  <m:t>rec</m:t>
+                </m:r>
+              </m:sup>
+            </m:sSubSup>
+            <m:d>
+              <m:dPr>
+                <m:ctrlPr>
+                  <w:rPr>
+                    <w:rFonts w:ascii="Cambria Math" w:hAnsi="Cambria Math"/>
+                    <w:i/>
+                    <w:sz w:val="28"/>
+                    <w:szCs w:val="28"/>
+                    <w:lang w:val="en-US"/>
+                  </w:rPr>
+                </m:ctrlPr>
+              </m:dPr>
+              <m:e>
+                <m:r>
+                  <w:rPr>
+                    <w:rFonts w:ascii="Cambria Math" w:hAnsi="Cambria Math"/>
+                    <w:sz w:val="28"/>
+                    <w:szCs w:val="28"/>
+                    <w:lang w:val="en-US"/>
+                  </w:rPr>
+                  <m:t>x</m:t>
+                </m:r>
+              </m:e>
+            </m:d>
+            <m:r>
+              <w:rPr>
+                <w:rFonts w:ascii="Cambria Math" w:hAnsi="Cambria Math"/>
+                <w:sz w:val="28"/>
+                <w:szCs w:val="28"/>
+                <w:lang w:val="en-US"/>
+              </w:rPr>
+              <m:t>, S</m:t>
+            </m:r>
+          </m:e>
+        </m:d>
+        <m:r>
+          <w:rPr>
+            <w:rFonts w:ascii="Cambria Math" w:hAnsi="Cambria Math"/>
+            <w:sz w:val="28"/>
+            <w:szCs w:val="28"/>
+            <w:lang w:val="en-US"/>
+          </w:rPr>
+          <m:t>=</m:t>
+        </m:r>
+        <m:f>
+          <m:fPr>
+            <m:ctrlPr>
+              <w:rPr>
+                <w:rFonts w:ascii="Cambria Math" w:hAnsi="Cambria Math"/>
+                <w:i/>
+                <w:sz w:val="28"/>
+                <w:szCs w:val="28"/>
+                <w:lang w:val="en-US"/>
+              </w:rPr>
+            </m:ctrlPr>
+          </m:fPr>
+          <m:num>
+            <m:r>
+              <w:rPr>
+                <w:rFonts w:ascii="Cambria Math" w:hAnsi="Cambria Math"/>
+                <w:sz w:val="28"/>
+                <w:szCs w:val="28"/>
+                <w:lang w:val="en-US"/>
+              </w:rPr>
+              <m:t>1</m:t>
+            </m:r>
+          </m:num>
+          <m:den>
+            <m:r>
+              <w:rPr>
+                <w:rFonts w:ascii="Cambria Math" w:hAnsi="Cambria Math"/>
+                <w:sz w:val="28"/>
+                <w:szCs w:val="28"/>
+                <w:lang w:val="en-US"/>
+              </w:rPr>
+              <m:t>m</m:t>
+            </m:r>
+          </m:den>
+        </m:f>
+        <m:nary>
+          <m:naryPr>
+            <m:chr m:val="∑"/>
+            <m:limLoc m:val="undOvr"/>
+            <m:ctrlPr>
+              <w:rPr>
+                <w:rFonts w:ascii="Cambria Math" w:hAnsi="Cambria Math"/>
+                <w:i/>
+                <w:sz w:val="28"/>
+                <w:szCs w:val="28"/>
+                <w:lang w:val="en-US"/>
+              </w:rPr>
+            </m:ctrlPr>
+          </m:naryPr>
+          <m:sub>
+            <m:r>
+              <w:rPr>
+                <w:rFonts w:ascii="Cambria Math" w:hAnsi="Cambria Math"/>
+                <w:sz w:val="28"/>
+                <w:szCs w:val="28"/>
+                <w:lang w:val="en-US"/>
+              </w:rPr>
+              <m:t>i=1</m:t>
+            </m:r>
+          </m:sub>
+          <m:sup>
+            <m:r>
+              <w:rPr>
+                <w:rFonts w:ascii="Cambria Math" w:hAnsi="Cambria Math"/>
+                <w:sz w:val="28"/>
+                <w:szCs w:val="28"/>
+                <w:lang w:val="en-US"/>
+              </w:rPr>
+              <m:t>m</m:t>
+            </m:r>
+          </m:sup>
+          <m:e>
+            <m:r>
+              <w:rPr>
+                <w:rFonts w:ascii="Cambria Math" w:hAnsi="Cambria Math"/>
+                <w:sz w:val="28"/>
+                <w:szCs w:val="28"/>
+                <w:lang w:val="en-US"/>
+              </w:rPr>
+              <m:t>I[h</m:t>
+            </m:r>
+            <m:d>
+              <m:dPr>
+                <m:ctrlPr>
+                  <w:rPr>
+                    <w:rFonts w:ascii="Cambria Math" w:hAnsi="Cambria Math"/>
+                    <w:i/>
+                    <w:sz w:val="28"/>
+                    <w:szCs w:val="28"/>
+                    <w:lang w:val="en-US"/>
+                  </w:rPr>
+                </m:ctrlPr>
+              </m:dPr>
+              <m:e>
+                <m:sSub>
+                  <m:sSubPr>
+                    <m:ctrlPr>
+                      <w:rPr>
+                        <w:rFonts w:ascii="Cambria Math" w:hAnsi="Cambria Math"/>
+                        <w:i/>
+                        <w:sz w:val="28"/>
+                        <w:szCs w:val="28"/>
+                        <w:lang w:val="en-US"/>
+                      </w:rPr>
+                    </m:ctrlPr>
+                  </m:sSubPr>
+                  <m:e>
+                    <m:r>
+                      <w:rPr>
+                        <w:rFonts w:ascii="Cambria Math" w:hAnsi="Cambria Math"/>
+                        <w:sz w:val="28"/>
+                        <w:szCs w:val="28"/>
+                        <w:lang w:val="en-US"/>
+                      </w:rPr>
+                      <m:t>x</m:t>
+                    </m:r>
+                  </m:e>
+                  <m:sub>
+                    <m:r>
+                      <w:rPr>
+                        <w:rFonts w:ascii="Cambria Math" w:hAnsi="Cambria Math"/>
+                        <w:sz w:val="28"/>
+                        <w:szCs w:val="28"/>
+                        <w:lang w:val="en-US"/>
+                      </w:rPr>
+                      <m:t>i</m:t>
+                    </m:r>
+                  </m:sub>
+                </m:sSub>
+              </m:e>
+            </m:d>
+            <m:r>
+              <w:rPr>
+                <w:rFonts w:ascii="Cambria Math" w:hAnsi="Cambria Math"/>
+                <w:sz w:val="28"/>
+                <w:szCs w:val="28"/>
+                <w:lang w:val="en-US"/>
+              </w:rPr>
+              <m:t>≠</m:t>
+            </m:r>
+            <m:sSub>
+              <m:sSubPr>
+                <m:ctrlPr>
+                  <w:rPr>
+                    <w:rFonts w:ascii="Cambria Math" w:hAnsi="Cambria Math"/>
+                    <w:i/>
+                    <w:sz w:val="28"/>
+                    <w:szCs w:val="28"/>
+                    <w:lang w:val="en-US"/>
+                  </w:rPr>
+                </m:ctrlPr>
+              </m:sSubPr>
+              <m:e>
+                <m:r>
+                  <w:rPr>
+                    <w:rFonts w:ascii="Cambria Math" w:hAnsi="Cambria Math"/>
+                    <w:sz w:val="28"/>
+                    <w:szCs w:val="28"/>
+                    <w:lang w:val="en-US"/>
+                  </w:rPr>
+                  <m:t>y</m:t>
+                </m:r>
+              </m:e>
+              <m:sub>
+                <m:r>
+                  <w:rPr>
+                    <w:rFonts w:ascii="Cambria Math" w:hAnsi="Cambria Math"/>
+                    <w:sz w:val="28"/>
+                    <w:szCs w:val="28"/>
+                    <w:lang w:val="en-US"/>
+                  </w:rPr>
+                  <m:t>i</m:t>
+                </m:r>
+              </m:sub>
+            </m:sSub>
+            <m:r>
+              <w:rPr>
+                <w:rFonts w:ascii="Cambria Math" w:hAnsi="Cambria Math"/>
+                <w:sz w:val="28"/>
+                <w:szCs w:val="28"/>
+                <w:lang w:val="en-US"/>
+              </w:rPr>
+              <m:t>]</m:t>
+            </m:r>
+          </m:e>
+        </m:nary>
+        <m:r>
+          <w:rPr>
+            <w:rFonts w:ascii="Cambria Math" w:hAnsi="Cambria Math"/>
+            <w:sz w:val="28"/>
+            <w:szCs w:val="28"/>
+            <w:lang w:val="en-US"/>
+          </w:rPr>
+          <m:t>=</m:t>
+        </m:r>
+        <m:f>
+          <m:fPr>
+            <m:ctrlPr>
+              <w:rPr>
+                <w:rFonts w:ascii="Cambria Math" w:hAnsi="Cambria Math"/>
+                <w:i/>
+                <w:sz w:val="28"/>
+                <w:szCs w:val="28"/>
+                <w:lang w:val="en-US"/>
+              </w:rPr>
+            </m:ctrlPr>
+          </m:fPr>
+          <m:num>
+            <m:r>
+              <w:rPr>
+                <w:rFonts w:ascii="Cambria Math" w:hAnsi="Cambria Math"/>
+                <w:sz w:val="28"/>
+                <w:szCs w:val="28"/>
+                <w:lang w:val="en-US"/>
+              </w:rPr>
+              <m:t>2</m:t>
+            </m:r>
+          </m:num>
+          <m:den>
+            <m:r>
+              <w:rPr>
+                <w:rFonts w:ascii="Cambria Math" w:hAnsi="Cambria Math"/>
+                <w:sz w:val="28"/>
+                <w:szCs w:val="28"/>
+                <w:lang w:val="en-US"/>
+              </w:rPr>
+              <m:t>20</m:t>
+            </m:r>
+          </m:den>
+        </m:f>
+        <m:r>
+          <w:rPr>
+            <w:rFonts w:ascii="Cambria Math" w:hAnsi="Cambria Math"/>
+            <w:sz w:val="28"/>
+            <w:szCs w:val="28"/>
+            <w:lang w:val="en-US"/>
+          </w:rPr>
+          <m:t>=0.1=10%</m:t>
+        </m:r>
+      </m:oMath>
+      <w:r>
+        <w:rPr>
+          <w:rFonts w:eastAsiaTheme="minorEastAsia"/>
+          <w:sz w:val="28"/>
+          <w:szCs w:val="28"/>
+          <w:lang w:val="en-US"/>
+        </w:rPr>
+        <w:t>.</w:t>
+      </w:r>
+    </w:p>
+    <w:p>
+      <w:pPr>
+        <w:pStyle w:val="ListParagraph"/>
+        <w:numPr>
+          <w:ilvl w:val="1"/>
+          <w:numId w:val="2"/>
+        </w:numPr>
+        <w:ind w:left="1134" w:hanging="425"/>
+        <w:rPr>
+          <w:sz w:val="28"/>
+          <w:szCs w:val="28"/>
+          <w:lang w:val="en-US"/>
+        </w:rPr>
+      </w:pPr>
+    </w:p>
+    <w:p>
+      <w:pPr>
+        <w:pStyle w:val="ListParagraph"/>
+        <w:numPr>
+          <w:ilvl w:val="2"/>
+          <w:numId w:val="2"/>
+        </w:numPr>
+        <w:ind w:left="1276"/>
+        <w:rPr>
+          <w:sz w:val="28"/>
+          <w:szCs w:val="28"/>
+          <w:lang w:val="en-US"/>
+        </w:rPr>
+      </w:pPr>
+      <m:oMath>
+        <m:r>
+          <w:rPr>
+            <w:rFonts w:ascii="Cambria Math" w:hAnsi="Cambria Math"/>
+            <w:sz w:val="28"/>
+            <w:szCs w:val="28"/>
+            <w:lang w:val="en-US"/>
+          </w:rPr>
+          <m:t>g</m:t>
+        </m:r>
+        <m:d>
+          <m:dPr>
+            <m:ctrlPr>
+              <w:rPr>
+                <w:rFonts w:ascii="Cambria Math" w:hAnsi="Cambria Math"/>
+                <w:i/>
+                <w:sz w:val="28"/>
+                <w:szCs w:val="28"/>
+                <w:lang w:val="en-US"/>
+              </w:rPr>
+            </m:ctrlPr>
+          </m:dPr>
+          <m:e>
+            <m:sSub>
+              <m:sSubPr>
+                <m:ctrlPr>
+                  <w:rPr>
+                    <w:rFonts w:ascii="Cambria Math" w:hAnsi="Cambria Math"/>
+                    <w:i/>
+                    <w:sz w:val="28"/>
+                    <w:szCs w:val="28"/>
+                    <w:lang w:val="en-US"/>
+                  </w:rPr>
+                </m:ctrlPr>
+              </m:sSubPr>
+              <m:e>
+                <m:r>
+                  <w:rPr>
+                    <w:rFonts w:ascii="Cambria Math" w:hAnsi="Cambria Math"/>
+                    <w:sz w:val="28"/>
+                    <w:szCs w:val="28"/>
+                    <w:lang w:val="en-US"/>
+                  </w:rPr>
+                  <m:t>x</m:t>
+                </m:r>
+              </m:e>
+              <m:sub>
+                <m:r>
+                  <w:rPr>
+                    <w:rFonts w:ascii="Cambria Math" w:hAnsi="Cambria Math"/>
+                    <w:sz w:val="28"/>
+                    <w:szCs w:val="28"/>
+                    <w:lang w:val="en-US"/>
+                  </w:rPr>
+                  <m:t>h</m:t>
+                </m:r>
+              </m:sub>
+            </m:sSub>
+            <m:r>
+              <w:rPr>
+                <w:rFonts w:ascii="Cambria Math" w:hAnsi="Cambria Math"/>
+                <w:sz w:val="28"/>
+                <w:szCs w:val="28"/>
+                <w:lang w:val="en-US"/>
+              </w:rPr>
+              <m:t xml:space="preserve">, </m:t>
+            </m:r>
+            <m:sSub>
+              <m:sSubPr>
+                <m:ctrlPr>
+                  <w:rPr>
+                    <w:rFonts w:ascii="Cambria Math" w:hAnsi="Cambria Math"/>
+                    <w:i/>
+                    <w:sz w:val="28"/>
+                    <w:szCs w:val="28"/>
+                    <w:lang w:val="en-US"/>
+                  </w:rPr>
+                </m:ctrlPr>
+              </m:sSubPr>
+              <m:e>
+                <m:r>
+                  <w:rPr>
+                    <w:rFonts w:ascii="Cambria Math" w:hAnsi="Cambria Math"/>
+                    <w:sz w:val="28"/>
+                    <w:szCs w:val="28"/>
+                    <w:lang w:val="en-US"/>
+                  </w:rPr>
+                  <m:t>x</m:t>
+                </m:r>
+              </m:e>
+              <m:sub>
+                <m:r>
+                  <w:rPr>
+                    <w:rFonts w:ascii="Cambria Math" w:hAnsi="Cambria Math"/>
+                    <w:sz w:val="28"/>
+                    <w:szCs w:val="28"/>
+                    <w:lang w:val="en-US"/>
+                  </w:rPr>
+                  <m:t>v</m:t>
+                </m:r>
+              </m:sub>
+            </m:sSub>
+          </m:e>
+        </m:d>
+        <m:r>
+          <w:rPr>
+            <w:rFonts w:ascii="Cambria Math" w:hAnsi="Cambria Math"/>
+            <w:sz w:val="28"/>
+            <w:szCs w:val="28"/>
+            <w:lang w:val="en-US"/>
+          </w:rPr>
+          <m:t>=</m:t>
+        </m:r>
+        <m:sSub>
+          <m:sSubPr>
+            <m:ctrlPr>
+              <w:rPr>
+                <w:rFonts w:ascii="Cambria Math" w:hAnsi="Cambria Math"/>
+                <w:i/>
+                <w:sz w:val="28"/>
+                <w:szCs w:val="28"/>
+                <w:lang w:val="en-US"/>
+              </w:rPr>
+            </m:ctrlPr>
+          </m:sSubPr>
+          <m:e>
+            <m:d>
+              <m:dPr>
+                <m:begChr m:val="|"/>
+                <m:endChr m:val="|"/>
+                <m:ctrlPr>
+                  <w:rPr>
+                    <w:rFonts w:ascii="Cambria Math" w:hAnsi="Cambria Math"/>
+                    <w:i/>
+                    <w:sz w:val="28"/>
+                    <w:szCs w:val="28"/>
+                    <w:lang w:val="en-US"/>
+                  </w:rPr>
+                </m:ctrlPr>
+              </m:dPr>
+              <m:e>
+                <m:d>
+                  <m:dPr>
+                    <m:begChr m:val="|"/>
+                    <m:endChr m:val="|"/>
+                    <m:ctrlPr>
+                      <w:rPr>
+                        <w:rFonts w:ascii="Cambria Math" w:hAnsi="Cambria Math"/>
+                        <w:i/>
+                        <w:sz w:val="28"/>
+                        <w:szCs w:val="28"/>
+                        <w:lang w:val="en-US"/>
+                      </w:rPr>
+                    </m:ctrlPr>
+                  </m:dPr>
+                  <m:e>
+                    <m:r>
+                      <w:rPr>
+                        <w:rFonts w:ascii="Cambria Math" w:hAnsi="Cambria Math"/>
+                        <w:sz w:val="28"/>
+                        <w:szCs w:val="28"/>
+                        <w:lang w:val="en-US"/>
+                      </w:rPr>
+                      <m:t>(</m:t>
+                    </m:r>
+                    <m:sSub>
+                      <m:sSubPr>
+                        <m:ctrlPr>
+                          <w:rPr>
+                            <w:rFonts w:ascii="Cambria Math" w:hAnsi="Cambria Math"/>
+                            <w:i/>
+                            <w:sz w:val="28"/>
+                            <w:szCs w:val="28"/>
+                            <w:lang w:val="en-US"/>
+                          </w:rPr>
+                        </m:ctrlPr>
+                      </m:sSubPr>
+                      <m:e>
+                        <m:r>
+                          <w:rPr>
+                            <w:rFonts w:ascii="Cambria Math" w:hAnsi="Cambria Math"/>
+                            <w:sz w:val="28"/>
+                            <w:szCs w:val="28"/>
+                            <w:lang w:val="en-US"/>
+                          </w:rPr>
+                          <m:t>x</m:t>
+                        </m:r>
+                      </m:e>
+                      <m:sub>
+                        <m:r>
+                          <w:rPr>
+                            <w:rFonts w:ascii="Cambria Math" w:hAnsi="Cambria Math"/>
+                            <w:sz w:val="28"/>
+                            <w:szCs w:val="28"/>
+                            <w:lang w:val="en-US"/>
+                          </w:rPr>
+                          <m:t>h</m:t>
+                        </m:r>
+                      </m:sub>
+                    </m:sSub>
+                    <m:r>
+                      <w:rPr>
+                        <w:rFonts w:ascii="Cambria Math" w:hAnsi="Cambria Math"/>
+                        <w:sz w:val="28"/>
+                        <w:szCs w:val="28"/>
+                        <w:lang w:val="en-US"/>
+                      </w:rPr>
+                      <m:t>,</m:t>
+                    </m:r>
+                    <m:sSub>
+                      <m:sSubPr>
+                        <m:ctrlPr>
+                          <w:rPr>
+                            <w:rFonts w:ascii="Cambria Math" w:hAnsi="Cambria Math"/>
+                            <w:i/>
+                            <w:sz w:val="28"/>
+                            <w:szCs w:val="28"/>
+                            <w:lang w:val="en-US"/>
+                          </w:rPr>
+                        </m:ctrlPr>
+                      </m:sSubPr>
+                      <m:e>
+                        <m:r>
+                          <w:rPr>
+                            <w:rFonts w:ascii="Cambria Math" w:hAnsi="Cambria Math"/>
+                            <w:sz w:val="28"/>
+                            <w:szCs w:val="28"/>
+                            <w:lang w:val="en-US"/>
+                          </w:rPr>
+                          <m:t>x</m:t>
+                        </m:r>
+                      </m:e>
+                      <m:sub>
+                        <m:r>
+                          <w:rPr>
+                            <w:rFonts w:ascii="Cambria Math" w:hAnsi="Cambria Math"/>
+                            <w:sz w:val="28"/>
+                            <w:szCs w:val="28"/>
+                            <w:lang w:val="en-US"/>
+                          </w:rPr>
+                          <m:t>v</m:t>
+                        </m:r>
+                      </m:sub>
+                    </m:sSub>
+                    <m:r>
+                      <w:rPr>
+                        <w:rFonts w:ascii="Cambria Math" w:hAnsi="Cambria Math"/>
+                        <w:sz w:val="28"/>
+                        <w:szCs w:val="28"/>
+                        <w:lang w:val="en-US"/>
+                      </w:rPr>
+                      <m:t>)</m:t>
+                    </m:r>
+                  </m:e>
+                </m:d>
+              </m:e>
+            </m:d>
+          </m:e>
+          <m:sub>
+            <m:r>
+              <w:rPr>
+                <w:rFonts w:ascii="Cambria Math" w:hAnsi="Cambria Math"/>
+                <w:sz w:val="28"/>
+                <w:szCs w:val="28"/>
+                <w:lang w:val="en-US"/>
+              </w:rPr>
+              <m:t>2</m:t>
+            </m:r>
+          </m:sub>
+        </m:sSub>
+        <m:r>
+          <w:rPr>
+            <w:rFonts w:ascii="Cambria Math" w:hAnsi="Cambria Math"/>
+            <w:sz w:val="28"/>
+            <w:szCs w:val="28"/>
+            <w:lang w:val="en-US"/>
+          </w:rPr>
+          <m:t>=</m:t>
+        </m:r>
+        <m:rad>
+          <m:radPr>
+            <m:degHide m:val="1"/>
+            <m:ctrlPr>
+              <w:rPr>
+                <w:rFonts w:ascii="Cambria Math" w:hAnsi="Cambria Math"/>
+                <w:i/>
+                <w:sz w:val="28"/>
+                <w:szCs w:val="28"/>
+                <w:lang w:val="en-US"/>
+              </w:rPr>
+            </m:ctrlPr>
+          </m:radPr>
+          <m:deg/>
+          <m:e>
+            <m:sSubSup>
+              <m:sSubSupPr>
+                <m:ctrlPr>
+                  <w:rPr>
+                    <w:rFonts w:ascii="Cambria Math" w:hAnsi="Cambria Math"/>
+                    <w:i/>
+                    <w:sz w:val="28"/>
+                    <w:szCs w:val="28"/>
+                    <w:lang w:val="en-US"/>
+                  </w:rPr>
+                </m:ctrlPr>
+              </m:sSubSupPr>
+              <m:e>
+                <m:r>
+                  <w:rPr>
+                    <w:rFonts w:ascii="Cambria Math" w:hAnsi="Cambria Math"/>
+                    <w:sz w:val="28"/>
+                    <w:szCs w:val="28"/>
+                    <w:lang w:val="en-US"/>
+                  </w:rPr>
+                  <m:t>x</m:t>
+                </m:r>
+              </m:e>
+              <m:sub>
+                <m:r>
+                  <w:rPr>
+                    <w:rFonts w:ascii="Cambria Math" w:hAnsi="Cambria Math"/>
+                    <w:sz w:val="28"/>
+                    <w:szCs w:val="28"/>
+                    <w:lang w:val="en-US"/>
+                  </w:rPr>
+                  <m:t>h</m:t>
+                </m:r>
+              </m:sub>
+              <m:sup>
+                <m:r>
+                  <w:rPr>
+                    <w:rFonts w:ascii="Cambria Math" w:hAnsi="Cambria Math"/>
+                    <w:sz w:val="28"/>
+                    <w:szCs w:val="28"/>
+                    <w:lang w:val="en-US"/>
+                  </w:rPr>
+                  <m:t>2</m:t>
+                </m:r>
+              </m:sup>
+            </m:sSubSup>
+            <m:r>
+              <w:rPr>
+                <w:rFonts w:ascii="Cambria Math" w:hAnsi="Cambria Math"/>
+                <w:sz w:val="28"/>
+                <w:szCs w:val="28"/>
+                <w:lang w:val="en-US"/>
+              </w:rPr>
+              <m:t>+</m:t>
+            </m:r>
+            <m:sSubSup>
+              <m:sSubSupPr>
+                <m:ctrlPr>
+                  <w:rPr>
+                    <w:rFonts w:ascii="Cambria Math" w:hAnsi="Cambria Math"/>
+                    <w:i/>
+                    <w:sz w:val="28"/>
+                    <w:szCs w:val="28"/>
+                    <w:lang w:val="en-US"/>
+                  </w:rPr>
+                </m:ctrlPr>
+              </m:sSubSupPr>
+              <m:e>
+                <m:r>
+                  <w:rPr>
+                    <w:rFonts w:ascii="Cambria Math" w:hAnsi="Cambria Math"/>
+                    <w:sz w:val="28"/>
+                    <w:szCs w:val="28"/>
+                    <w:lang w:val="en-US"/>
+                  </w:rPr>
+                  <m:t>x</m:t>
+                </m:r>
+              </m:e>
+              <m:sub>
+                <m:r>
+                  <w:rPr>
+                    <w:rFonts w:ascii="Cambria Math" w:hAnsi="Cambria Math"/>
+                    <w:sz w:val="28"/>
+                    <w:szCs w:val="28"/>
+                    <w:lang w:val="en-US"/>
+                  </w:rPr>
+                  <m:t>v</m:t>
+                </m:r>
+              </m:sub>
+              <m:sup>
+                <m:r>
+                  <w:rPr>
+                    <w:rFonts w:ascii="Cambria Math" w:hAnsi="Cambria Math"/>
+                    <w:sz w:val="28"/>
+                    <w:szCs w:val="28"/>
+                    <w:lang w:val="en-US"/>
+                  </w:rPr>
+                  <m:t>2</m:t>
+                </m:r>
+              </m:sup>
+            </m:sSubSup>
+          </m:e>
+        </m:rad>
+      </m:oMath>
+      <w:r>
+        <w:rPr>
+          <w:rFonts w:eastAsiaTheme="minorEastAsia"/>
+          <w:sz w:val="28"/>
+          <w:szCs w:val="28"/>
+          <w:lang w:val="en-US"/>
+        </w:rPr>
+        <w:t>, the Euclid</w:t>
+      </w:r>
+      <w:r>
+        <w:rPr>
+          <w:rFonts w:eastAsiaTheme="minorEastAsia"/>
+          <w:sz w:val="28"/>
+          <w:szCs w:val="28"/>
+          <w:lang w:val="en-US"/>
+        </w:rPr>
+        <w:t>ea</w:t>
+      </w:r>
+      <w:r>
+        <w:rPr>
+          <w:rFonts w:eastAsiaTheme="minorEastAsia"/>
+          <w:sz w:val="28"/>
+          <w:szCs w:val="28"/>
+          <w:lang w:val="en-US"/>
+        </w:rPr>
+        <w:t xml:space="preserve">n distance formula from </w:t>
+      </w:r>
+      <m:oMath>
+        <m:r>
+          <w:rPr>
+            <w:rFonts w:ascii="Cambria Math" w:eastAsiaTheme="minorEastAsia" w:hAnsi="Cambria Math"/>
+            <w:sz w:val="28"/>
+            <w:szCs w:val="28"/>
+            <w:lang w:val="en-US"/>
+          </w:rPr>
+          <m:t>(0, 0)</m:t>
+        </m:r>
+      </m:oMath>
+      <w:r>
+        <w:rPr>
+          <w:rFonts w:eastAsiaTheme="minorEastAsia"/>
+          <w:sz w:val="28"/>
+          <w:szCs w:val="28"/>
+          <w:lang w:val="en-US"/>
+        </w:rPr>
+        <w:t>.</w:t>
+      </w:r>
+    </w:p>
+    <w:p>
+      <w:pPr>
+        <w:pStyle w:val="ListParagraph"/>
+        <w:numPr>
+          <w:ilvl w:val="2"/>
+          <w:numId w:val="2"/>
+        </w:numPr>
+        <w:ind w:left="1276"/>
+        <w:rPr>
+          <w:sz w:val="28"/>
+          <w:szCs w:val="28"/>
+          <w:lang w:val="en-US"/>
+        </w:rPr>
+      </w:pPr>
+      <m:oMath>
+        <m:sSub>
+          <m:sSubPr>
+            <m:ctrlPr>
+              <w:rPr>
+                <w:rFonts w:ascii="Cambria Math" w:hAnsi="Cambria Math"/>
+                <w:i/>
+                <w:sz w:val="28"/>
+                <w:szCs w:val="28"/>
+                <w:lang w:val="en-US"/>
+              </w:rPr>
+            </m:ctrlPr>
+          </m:sSubPr>
+          <m:e>
+            <m:r>
+              <w:rPr>
+                <w:rFonts w:ascii="Cambria Math" w:hAnsi="Cambria Math"/>
+                <w:sz w:val="28"/>
+                <w:szCs w:val="28"/>
+                <w:lang w:val="en-US"/>
+              </w:rPr>
+              <m:t>H</m:t>
+            </m:r>
+          </m:e>
+          <m:sub>
+            <m:r>
+              <w:rPr>
+                <w:rFonts w:ascii="Cambria Math" w:hAnsi="Cambria Math"/>
+                <w:sz w:val="28"/>
+                <w:szCs w:val="28"/>
+                <w:lang w:val="en-US"/>
+              </w:rPr>
+              <m:t>g</m:t>
+            </m:r>
+          </m:sub>
+        </m:sSub>
+        <m:r>
+          <w:rPr>
+            <w:rFonts w:ascii="Cambria Math" w:hAnsi="Cambria Math"/>
+            <w:sz w:val="28"/>
+            <w:szCs w:val="28"/>
+            <w:lang w:val="en-US"/>
+          </w:rPr>
+          <m:t>=</m:t>
+        </m:r>
+        <m:d>
+          <m:dPr>
+            <m:begChr m:val="{"/>
+            <m:endChr m:val="}"/>
+            <m:ctrlPr>
+              <w:rPr>
+                <w:rFonts w:ascii="Cambria Math" w:hAnsi="Cambria Math"/>
+                <w:i/>
+                <w:sz w:val="28"/>
+                <w:szCs w:val="28"/>
+                <w:lang w:val="en-US"/>
+              </w:rPr>
+            </m:ctrlPr>
+          </m:dPr>
+          <m:e>
+            <m:r>
+              <w:rPr>
+                <w:rFonts w:ascii="Cambria Math" w:hAnsi="Cambria Math"/>
+                <w:sz w:val="28"/>
+                <w:szCs w:val="28"/>
+                <w:lang w:val="en-US"/>
+              </w:rPr>
+              <m:t>I</m:t>
+            </m:r>
+            <m:d>
+              <m:dPr>
+                <m:begChr m:val="["/>
+                <m:endChr m:val="]"/>
+                <m:ctrlPr>
+                  <w:rPr>
+                    <w:rFonts w:ascii="Cambria Math" w:hAnsi="Cambria Math"/>
+                    <w:i/>
+                    <w:sz w:val="28"/>
+                    <w:szCs w:val="28"/>
+                    <w:lang w:val="en-US"/>
+                  </w:rPr>
+                </m:ctrlPr>
+              </m:dPr>
+              <m:e>
+                <m:sSub>
+                  <m:sSubPr>
+                    <m:ctrlPr>
+                      <w:rPr>
+                        <w:rFonts w:ascii="Cambria Math" w:hAnsi="Cambria Math"/>
+                        <w:i/>
+                        <w:sz w:val="28"/>
+                        <w:szCs w:val="28"/>
+                        <w:lang w:val="en-US"/>
+                      </w:rPr>
+                    </m:ctrlPr>
+                  </m:sSubPr>
+                  <m:e>
+                    <m:d>
+                      <m:dPr>
+                        <m:begChr m:val="|"/>
+                        <m:endChr m:val="|"/>
+                        <m:ctrlPr>
+                          <w:rPr>
+                            <w:rFonts w:ascii="Cambria Math" w:hAnsi="Cambria Math"/>
+                            <w:i/>
+                            <w:sz w:val="28"/>
+                            <w:szCs w:val="28"/>
+                            <w:lang w:val="en-US"/>
+                          </w:rPr>
+                        </m:ctrlPr>
+                      </m:dPr>
+                      <m:e>
+                        <m:d>
+                          <m:dPr>
+                            <m:begChr m:val="|"/>
+                            <m:endChr m:val="|"/>
+                            <m:ctrlPr>
+                              <w:rPr>
+                                <w:rFonts w:ascii="Cambria Math" w:hAnsi="Cambria Math"/>
+                                <w:i/>
+                                <w:sz w:val="28"/>
+                                <w:szCs w:val="28"/>
+                                <w:lang w:val="en-US"/>
+                              </w:rPr>
+                            </m:ctrlPr>
+                          </m:dPr>
+                          <m:e>
+                            <m:r>
+                              <w:rPr>
+                                <w:rFonts w:ascii="Cambria Math" w:hAnsi="Cambria Math"/>
+                                <w:sz w:val="28"/>
+                                <w:szCs w:val="28"/>
+                                <w:lang w:val="en-US"/>
+                              </w:rPr>
+                              <m:t>x</m:t>
+                            </m:r>
+                          </m:e>
+                        </m:d>
+                      </m:e>
+                    </m:d>
+                  </m:e>
+                  <m:sub>
+                    <m:r>
+                      <w:rPr>
+                        <w:rFonts w:ascii="Cambria Math" w:hAnsi="Cambria Math"/>
+                        <w:sz w:val="28"/>
+                        <w:szCs w:val="28"/>
+                        <w:lang w:val="en-US"/>
+                      </w:rPr>
+                      <m:t>2</m:t>
+                    </m:r>
+                  </m:sub>
+                </m:sSub>
+                <m:r>
+                  <w:rPr>
+                    <w:rFonts w:ascii="Cambria Math" w:hAnsi="Cambria Math"/>
+                    <w:sz w:val="28"/>
+                    <w:szCs w:val="28"/>
+                    <w:lang w:val="en-US"/>
+                  </w:rPr>
+                  <m:t xml:space="preserve">≤τ </m:t>
+                </m:r>
+              </m:e>
+              <m:e>
+                <m:r>
+                  <w:rPr>
+                    <w:rFonts w:ascii="Cambria Math" w:hAnsi="Cambria Math"/>
+                    <w:sz w:val="28"/>
+                    <w:szCs w:val="28"/>
+                    <w:lang w:val="en-US"/>
+                  </w:rPr>
+                  <m:t>τ∈R</m:t>
+                </m:r>
+              </m:e>
+            </m:d>
+          </m:e>
+        </m:d>
+      </m:oMath>
+    </w:p>
+    <w:p>
+      <w:pPr>
+        <w:pStyle w:val="ListParagraph"/>
+        <w:numPr>
+          <w:ilvl w:val="2"/>
+          <w:numId w:val="2"/>
+        </w:numPr>
+        <w:ind w:left="1276"/>
+        <w:rPr>
+          <w:sz w:val="28"/>
+          <w:szCs w:val="28"/>
+          <w:lang w:val="en-US"/>
+        </w:rPr>
+      </w:pPr>
+      <m:oMath>
+        <m:sSub>
+          <m:sSubPr>
+            <m:ctrlPr>
+              <w:rPr>
+                <w:rFonts w:ascii="Cambria Math" w:hAnsi="Cambria Math"/>
+                <w:i/>
+                <w:sz w:val="28"/>
+                <w:szCs w:val="28"/>
+                <w:lang w:val="en-US"/>
+              </w:rPr>
+            </m:ctrlPr>
+          </m:sSubPr>
+          <m:e>
+            <m:r>
+              <w:rPr>
+                <w:rFonts w:ascii="Cambria Math" w:hAnsi="Cambria Math"/>
+                <w:sz w:val="28"/>
+                <w:szCs w:val="28"/>
+                <w:lang w:val="en-US"/>
+              </w:rPr>
+              <m:t>f</m:t>
+            </m:r>
+          </m:e>
+          <m:sub>
+            <m:r>
+              <w:rPr>
+                <w:rFonts w:ascii="Cambria Math" w:hAnsi="Cambria Math"/>
+                <w:sz w:val="28"/>
+                <w:szCs w:val="28"/>
+                <w:lang w:val="en-US"/>
+              </w:rPr>
+              <m:t>euc, 6</m:t>
+            </m:r>
+          </m:sub>
+        </m:sSub>
+        <m:d>
+          <m:dPr>
+            <m:ctrlPr>
+              <w:rPr>
+                <w:rFonts w:ascii="Cambria Math" w:hAnsi="Cambria Math"/>
+                <w:i/>
+                <w:sz w:val="28"/>
+                <w:szCs w:val="28"/>
+                <w:lang w:val="en-US"/>
+              </w:rPr>
+            </m:ctrlPr>
+          </m:dPr>
+          <m:e>
+            <m:r>
+              <w:rPr>
+                <w:rFonts w:ascii="Cambria Math" w:hAnsi="Cambria Math"/>
+                <w:sz w:val="28"/>
+                <w:szCs w:val="28"/>
+                <w:lang w:val="en-US"/>
+              </w:rPr>
+              <m:t>x</m:t>
+            </m:r>
+          </m:e>
+        </m:d>
+        <m:r>
+          <w:rPr>
+            <w:rFonts w:ascii="Cambria Math" w:hAnsi="Cambria Math"/>
+            <w:sz w:val="28"/>
+            <w:szCs w:val="28"/>
+            <w:lang w:val="en-US"/>
+          </w:rPr>
+          <m:t>=I</m:t>
+        </m:r>
+        <m:d>
+          <m:dPr>
+            <m:begChr m:val="["/>
+            <m:endChr m:val="]"/>
+            <m:ctrlPr>
+              <w:rPr>
+                <w:rFonts w:ascii="Cambria Math" w:hAnsi="Cambria Math"/>
+                <w:i/>
+                <w:sz w:val="28"/>
+                <w:szCs w:val="28"/>
+                <w:lang w:val="en-US"/>
+              </w:rPr>
+            </m:ctrlPr>
+          </m:dPr>
+          <m:e>
+            <m:d>
+              <m:dPr>
+                <m:begChr m:val="|"/>
+                <m:endChr m:val="|"/>
+                <m:ctrlPr>
+                  <w:rPr>
+                    <w:rFonts w:ascii="Cambria Math" w:hAnsi="Cambria Math"/>
+                    <w:i/>
+                    <w:sz w:val="28"/>
+                    <w:szCs w:val="28"/>
+                    <w:lang w:val="en-US"/>
+                  </w:rPr>
+                </m:ctrlPr>
+              </m:dPr>
+              <m:e>
+                <m:d>
+                  <m:dPr>
+                    <m:begChr m:val="|"/>
+                    <m:endChr m:val="|"/>
+                    <m:ctrlPr>
+                      <w:rPr>
+                        <w:rFonts w:ascii="Cambria Math" w:hAnsi="Cambria Math"/>
+                        <w:i/>
+                        <w:sz w:val="28"/>
+                        <w:szCs w:val="28"/>
+                        <w:lang w:val="en-US"/>
+                      </w:rPr>
+                    </m:ctrlPr>
+                  </m:dPr>
+                  <m:e>
+                    <m:r>
+                      <w:rPr>
+                        <w:rFonts w:ascii="Cambria Math" w:hAnsi="Cambria Math"/>
+                        <w:sz w:val="28"/>
+                        <w:szCs w:val="28"/>
+                        <w:lang w:val="en-US"/>
+                      </w:rPr>
+                      <m:t>x</m:t>
+                    </m:r>
+                  </m:e>
+                </m:d>
+              </m:e>
+            </m:d>
+            <m:r>
+              <w:rPr>
+                <w:rFonts w:ascii="Cambria Math" w:hAnsi="Cambria Math"/>
+                <w:sz w:val="28"/>
+                <w:szCs w:val="28"/>
+                <w:lang w:val="en-US"/>
+              </w:rPr>
+              <m:t>≤6</m:t>
+            </m:r>
+          </m:e>
+        </m:d>
+      </m:oMath>
+      <w:r>
+        <w:rPr>
+          <w:rFonts w:eastAsiaTheme="minorEastAsia"/>
+          <w:sz w:val="28"/>
+          <w:szCs w:val="28"/>
+          <w:lang w:val="en-US"/>
+        </w:rPr>
+        <w:t xml:space="preserve"> will be the ERM prediction rule selected from the above </w:t>
+      </w:r>
+      <m:oMath>
+        <m:sSub>
+          <m:sSubPr>
+            <m:ctrlPr>
+              <w:rPr>
+                <w:rFonts w:ascii="Cambria Math" w:eastAsiaTheme="minorEastAsia" w:hAnsi="Cambria Math"/>
+                <w:i/>
+                <w:sz w:val="28"/>
+                <w:szCs w:val="28"/>
+                <w:lang w:val="en-US"/>
+              </w:rPr>
+            </m:ctrlPr>
+          </m:sSubPr>
+          <m:e>
+            <m:r>
+              <w:rPr>
+                <w:rFonts w:ascii="Cambria Math" w:eastAsiaTheme="minorEastAsia" w:hAnsi="Cambria Math"/>
+                <w:sz w:val="28"/>
+                <w:szCs w:val="28"/>
+                <w:lang w:val="en-US"/>
+              </w:rPr>
+              <m:t>H</m:t>
+            </m:r>
+          </m:e>
+          <m:sub>
+            <m:r>
+              <w:rPr>
+                <w:rFonts w:ascii="Cambria Math" w:eastAsiaTheme="minorEastAsia" w:hAnsi="Cambria Math"/>
+                <w:sz w:val="28"/>
+                <w:szCs w:val="28"/>
+                <w:lang w:val="en-US"/>
+              </w:rPr>
+              <m:t>g</m:t>
+            </m:r>
+          </m:sub>
+        </m:sSub>
+      </m:oMath>
+      <w:r>
+        <w:rPr>
+          <w:rFonts w:eastAsiaTheme="minorEastAsia"/>
+          <w:sz w:val="28"/>
+          <w:szCs w:val="28"/>
+          <w:lang w:val="en-US"/>
+        </w:rPr>
+        <w:t xml:space="preserve">. It achieves 0 empirical error on the sample S, since all blue samples are closer than 6 units from </w:t>
+      </w:r>
+      <m:oMath>
+        <m:r>
+          <w:rPr>
+            <w:rFonts w:ascii="Cambria Math" w:eastAsiaTheme="minorEastAsia" w:hAnsi="Cambria Math"/>
+            <w:sz w:val="28"/>
+            <w:szCs w:val="28"/>
+            <w:lang w:val="en-US"/>
+          </w:rPr>
+          <m:t>(0, 0)</m:t>
+        </m:r>
+      </m:oMath>
+      <w:r>
+        <w:rPr>
+          <w:rFonts w:eastAsiaTheme="minorEastAsia"/>
+          <w:sz w:val="28"/>
+          <w:szCs w:val="28"/>
+          <w:lang w:val="en-US"/>
+        </w:rPr>
+        <w:t>, and all red sample are further away.</w:t>
+      </w:r>
+      <w:r>
+        <w:rPr>
+          <w:rFonts w:eastAsiaTheme="minorEastAsia"/>
+          <w:sz w:val="28"/>
+          <w:szCs w:val="28"/>
+          <w:lang w:val="en-US"/>
+        </w:rPr>
+        <w:t xml:space="preserve"> This is not the only function that achieves 0 empirical error on the sample S. There is a range of thresholds that can achieve this.</w:t>
+      </w:r>
+    </w:p>
+    <w:p>
+      <w:pPr>
+        <w:ind w:left="916"/>
+        <w:rPr>
+          <w:rFonts w:hint="cs"/>
+          <w:sz w:val="28"/>
+          <w:szCs w:val="28"/>
+          <w:rtl/>
+          <w:lang w:val="en-US"/>
+        </w:rPr>
+      </w:pPr>
+      <w:r>
+        <w:rPr>
+          <w:sz w:val="28"/>
+          <w:szCs w:val="28"/>
+          <w:lang w:val="en-US"/>
+        </w:rPr>
+        <w:t xml:space="preserve">Moreover, there </w:t>
+      </w:r>
+      <w:r>
+        <w:rPr>
+          <w:sz w:val="28"/>
+          <w:szCs w:val="28"/>
+          <w:lang w:val="en-US"/>
+        </w:rPr>
+        <w:t xml:space="preserve">is an extended hypothesis class that can also achieve 0 empirical error and might have a better prediction rule than the suggested </w:t>
+      </w:r>
+      <m:oMath>
+        <m:sSub>
+          <m:sSubPr>
+            <m:ctrlPr>
+              <w:rPr>
+                <w:rFonts w:ascii="Cambria Math" w:hAnsi="Cambria Math"/>
+                <w:i/>
+                <w:sz w:val="28"/>
+                <w:szCs w:val="28"/>
+                <w:lang w:val="en-US"/>
+              </w:rPr>
+            </m:ctrlPr>
+          </m:sSubPr>
+          <m:e>
+            <m:r>
+              <w:rPr>
+                <w:rFonts w:ascii="Cambria Math" w:hAnsi="Cambria Math"/>
+                <w:sz w:val="28"/>
+                <w:szCs w:val="28"/>
+                <w:lang w:val="en-US"/>
+              </w:rPr>
+              <m:t>H</m:t>
+            </m:r>
+          </m:e>
+          <m:sub>
+            <m:r>
+              <w:rPr>
+                <w:rFonts w:ascii="Cambria Math" w:hAnsi="Cambria Math"/>
+                <w:sz w:val="28"/>
+                <w:szCs w:val="28"/>
+                <w:lang w:val="en-US"/>
+              </w:rPr>
+              <m:t>g</m:t>
+            </m:r>
+          </m:sub>
+        </m:sSub>
+      </m:oMath>
+      <w:r>
+        <w:rPr>
+          <w:rFonts w:eastAsiaTheme="minorEastAsia"/>
+          <w:sz w:val="28"/>
+          <w:szCs w:val="28"/>
+          <w:lang w:val="en-US"/>
+        </w:rPr>
+        <w:t xml:space="preserve"> from above.</w:t>
+      </w:r>
+      <w:r>
+        <w:rPr>
+          <w:rFonts w:eastAsiaTheme="minorEastAsia"/>
+          <w:sz w:val="28"/>
+          <w:szCs w:val="28"/>
+          <w:rtl/>
+          <w:lang w:val="en-US"/>
+        </w:rPr>
+        <w:br/>
+      </w:r>
+      <w:r>
+        <w:rPr>
+          <w:rFonts w:eastAsiaTheme="minorEastAsia"/>
+          <w:sz w:val="28"/>
+          <w:szCs w:val="28"/>
+          <w:lang w:val="en-US"/>
+        </w:rPr>
+        <w:lastRenderedPageBreak/>
+        <w:t xml:space="preserve">Choosing </w:t>
+      </w:r>
+      <m:oMath>
+        <m:r>
+          <w:rPr>
+            <w:rFonts w:ascii="Cambria Math" w:eastAsiaTheme="minorEastAsia" w:hAnsi="Cambria Math"/>
+            <w:sz w:val="28"/>
+            <w:szCs w:val="28"/>
+            <w:lang w:val="en-US"/>
+          </w:rPr>
+          <m:t>g</m:t>
+        </m:r>
+        <m:d>
+          <m:dPr>
+            <m:ctrlPr>
+              <w:rPr>
+                <w:rFonts w:ascii="Cambria Math" w:eastAsiaTheme="minorEastAsia" w:hAnsi="Cambria Math"/>
+                <w:i/>
+                <w:sz w:val="28"/>
+                <w:szCs w:val="28"/>
+                <w:lang w:val="en-US"/>
+              </w:rPr>
+            </m:ctrlPr>
+          </m:dPr>
+          <m:e>
+            <m:sSub>
+              <m:sSubPr>
+                <m:ctrlPr>
+                  <w:rPr>
+                    <w:rFonts w:ascii="Cambria Math" w:eastAsiaTheme="minorEastAsia" w:hAnsi="Cambria Math"/>
+                    <w:i/>
+                    <w:sz w:val="28"/>
+                    <w:szCs w:val="28"/>
+                    <w:lang w:val="en-US"/>
+                  </w:rPr>
+                </m:ctrlPr>
+              </m:sSubPr>
+              <m:e>
+                <m:r>
+                  <w:rPr>
+                    <w:rFonts w:ascii="Cambria Math" w:eastAsiaTheme="minorEastAsia" w:hAnsi="Cambria Math"/>
+                    <w:sz w:val="28"/>
+                    <w:szCs w:val="28"/>
+                    <w:lang w:val="en-US"/>
+                  </w:rPr>
+                  <m:t>x</m:t>
+                </m:r>
+              </m:e>
+              <m:sub>
+                <m:r>
+                  <w:rPr>
+                    <w:rFonts w:ascii="Cambria Math" w:eastAsiaTheme="minorEastAsia" w:hAnsi="Cambria Math"/>
+                    <w:sz w:val="28"/>
+                    <w:szCs w:val="28"/>
+                    <w:lang w:val="en-US"/>
+                  </w:rPr>
+                  <m:t>h</m:t>
+                </m:r>
+              </m:sub>
+            </m:sSub>
+            <m:r>
+              <w:rPr>
+                <w:rFonts w:ascii="Cambria Math" w:eastAsiaTheme="minorEastAsia" w:hAnsi="Cambria Math"/>
+                <w:sz w:val="28"/>
+                <w:szCs w:val="28"/>
+                <w:lang w:val="en-US"/>
+              </w:rPr>
+              <m:t>,</m:t>
+            </m:r>
+            <m:sSub>
+              <m:sSubPr>
+                <m:ctrlPr>
+                  <w:rPr>
+                    <w:rFonts w:ascii="Cambria Math" w:eastAsiaTheme="minorEastAsia" w:hAnsi="Cambria Math"/>
+                    <w:i/>
+                    <w:sz w:val="28"/>
+                    <w:szCs w:val="28"/>
+                    <w:lang w:val="en-US"/>
+                  </w:rPr>
+                </m:ctrlPr>
+              </m:sSubPr>
+              <m:e>
+                <m:r>
+                  <w:rPr>
+                    <w:rFonts w:ascii="Cambria Math" w:eastAsiaTheme="minorEastAsia" w:hAnsi="Cambria Math"/>
+                    <w:sz w:val="28"/>
+                    <w:szCs w:val="28"/>
+                    <w:lang w:val="en-US"/>
+                  </w:rPr>
+                  <m:t>x</m:t>
+                </m:r>
+              </m:e>
+              <m:sub>
+                <m:r>
+                  <w:rPr>
+                    <w:rFonts w:ascii="Cambria Math" w:eastAsiaTheme="minorEastAsia" w:hAnsi="Cambria Math"/>
+                    <w:sz w:val="28"/>
+                    <w:szCs w:val="28"/>
+                    <w:lang w:val="en-US"/>
+                  </w:rPr>
+                  <m:t>v</m:t>
+                </m:r>
+              </m:sub>
+            </m:sSub>
+          </m:e>
+        </m:d>
+        <m:r>
+          <w:rPr>
+            <w:rFonts w:ascii="Cambria Math" w:eastAsiaTheme="minorEastAsia" w:hAnsi="Cambria Math"/>
+            <w:sz w:val="28"/>
+            <w:szCs w:val="28"/>
+            <w:lang w:val="en-US"/>
+          </w:rPr>
+          <m:t>=</m:t>
+        </m:r>
+        <m:rad>
+          <m:radPr>
+            <m:degHide m:val="1"/>
+            <m:ctrlPr>
+              <w:rPr>
+                <w:rFonts w:ascii="Cambria Math" w:eastAsiaTheme="minorEastAsia" w:hAnsi="Cambria Math"/>
+                <w:i/>
+                <w:sz w:val="28"/>
+                <w:szCs w:val="28"/>
+                <w:lang w:val="en-US"/>
+              </w:rPr>
+            </m:ctrlPr>
+          </m:radPr>
+          <m:deg/>
+          <m:e>
+            <m:r>
+              <w:rPr>
+                <w:rFonts w:ascii="Cambria Math" w:eastAsiaTheme="minorEastAsia" w:hAnsi="Cambria Math"/>
+                <w:sz w:val="28"/>
+                <w:szCs w:val="28"/>
+                <w:lang w:val="en-US"/>
+              </w:rPr>
+              <m:t>α∙</m:t>
+            </m:r>
+            <m:sSubSup>
+              <m:sSubSupPr>
+                <m:ctrlPr>
+                  <w:rPr>
+                    <w:rFonts w:ascii="Cambria Math" w:eastAsiaTheme="minorEastAsia" w:hAnsi="Cambria Math"/>
+                    <w:i/>
+                    <w:sz w:val="28"/>
+                    <w:szCs w:val="28"/>
+                    <w:lang w:val="en-US"/>
+                  </w:rPr>
+                </m:ctrlPr>
+              </m:sSubSupPr>
+              <m:e>
+                <m:r>
+                  <w:rPr>
+                    <w:rFonts w:ascii="Cambria Math" w:eastAsiaTheme="minorEastAsia" w:hAnsi="Cambria Math"/>
+                    <w:sz w:val="28"/>
+                    <w:szCs w:val="28"/>
+                    <w:lang w:val="en-US"/>
+                  </w:rPr>
+                  <m:t>x</m:t>
+                </m:r>
+              </m:e>
+              <m:sub>
+                <m:r>
+                  <w:rPr>
+                    <w:rFonts w:ascii="Cambria Math" w:eastAsiaTheme="minorEastAsia" w:hAnsi="Cambria Math"/>
+                    <w:sz w:val="28"/>
+                    <w:szCs w:val="28"/>
+                    <w:lang w:val="en-US"/>
+                  </w:rPr>
+                  <m:t>h</m:t>
+                </m:r>
+              </m:sub>
+              <m:sup>
+                <m:r>
+                  <w:rPr>
+                    <w:rFonts w:ascii="Cambria Math" w:eastAsiaTheme="minorEastAsia" w:hAnsi="Cambria Math"/>
+                    <w:sz w:val="28"/>
+                    <w:szCs w:val="28"/>
+                    <w:lang w:val="en-US"/>
+                  </w:rPr>
+                  <m:t>2</m:t>
+                </m:r>
+              </m:sup>
+            </m:sSubSup>
+            <m:r>
+              <w:rPr>
+                <w:rFonts w:ascii="Cambria Math" w:eastAsiaTheme="minorEastAsia" w:hAnsi="Cambria Math"/>
+                <w:sz w:val="28"/>
+                <w:szCs w:val="28"/>
+                <w:lang w:val="en-US"/>
+              </w:rPr>
+              <m:t>+β∙</m:t>
+            </m:r>
+            <m:sSubSup>
+              <m:sSubSupPr>
+                <m:ctrlPr>
+                  <w:rPr>
+                    <w:rFonts w:ascii="Cambria Math" w:eastAsiaTheme="minorEastAsia" w:hAnsi="Cambria Math"/>
+                    <w:i/>
+                    <w:sz w:val="28"/>
+                    <w:szCs w:val="28"/>
+                    <w:lang w:val="en-US"/>
+                  </w:rPr>
+                </m:ctrlPr>
+              </m:sSubSupPr>
+              <m:e>
+                <m:r>
+                  <w:rPr>
+                    <w:rFonts w:ascii="Cambria Math" w:eastAsiaTheme="minorEastAsia" w:hAnsi="Cambria Math"/>
+                    <w:sz w:val="28"/>
+                    <w:szCs w:val="28"/>
+                    <w:lang w:val="en-US"/>
+                  </w:rPr>
+                  <m:t>x</m:t>
+                </m:r>
+              </m:e>
+              <m:sub>
+                <m:r>
+                  <w:rPr>
+                    <w:rFonts w:ascii="Cambria Math" w:eastAsiaTheme="minorEastAsia" w:hAnsi="Cambria Math"/>
+                    <w:sz w:val="28"/>
+                    <w:szCs w:val="28"/>
+                    <w:lang w:val="en-US"/>
+                  </w:rPr>
+                  <m:t>v</m:t>
+                </m:r>
+              </m:sub>
+              <m:sup>
+                <m:r>
+                  <w:rPr>
+                    <w:rFonts w:ascii="Cambria Math" w:eastAsiaTheme="minorEastAsia" w:hAnsi="Cambria Math"/>
+                    <w:sz w:val="28"/>
+                    <w:szCs w:val="28"/>
+                    <w:lang w:val="en-US"/>
+                  </w:rPr>
+                  <m:t>2</m:t>
+                </m:r>
+              </m:sup>
+            </m:sSubSup>
+          </m:e>
+        </m:rad>
+        <m:r>
+          <w:rPr>
+            <w:rFonts w:ascii="Cambria Math" w:eastAsiaTheme="minorEastAsia" w:hAnsi="Cambria Math"/>
+            <w:sz w:val="28"/>
+            <w:szCs w:val="28"/>
+            <w:lang w:val="en-US"/>
+          </w:rPr>
+          <m:t xml:space="preserve"> | α,β∈R</m:t>
+        </m:r>
+      </m:oMath>
+      <w:r>
+        <w:rPr>
+          <w:rFonts w:eastAsiaTheme="minorEastAsia"/>
+          <w:sz w:val="28"/>
+          <w:szCs w:val="28"/>
+          <w:lang w:val="en-US"/>
+        </w:rPr>
+        <w:t>. This means there are more prediction rules to choose from but could reduce the approximation error. Real life reasons for this could be that the trunk is thicker or healthier in some axis.</w:t>
       </w:r>
     </w:p>
     <w:sectPr>
@@ -163,7 +4268,7 @@
   <w:abstractNum w:abstractNumId="0" w15:restartNumberingAfterBreak="0">
     <w:nsid w:val="085E2D05"/>
     <w:multiLevelType w:val="hybridMultilevel"/>
-    <w:tmpl w:val="4EFEDDD8"/>
+    <w:tmpl w:val="FC748440"/>
     <w:lvl w:ilvl="0" w:tplc="2000000F">
       <w:start w:val="1"/>
       <w:numFmt w:val="decimal"/>
@@ -173,7 +4278,7 @@
         <w:ind w:left="720" w:hanging="360"/>
       </w:pPr>
     </w:lvl>
-    <w:lvl w:ilvl="1" w:tplc="20000019" w:tentative="1">
+    <w:lvl w:ilvl="1" w:tplc="20000019">
       <w:start w:val="1"/>
       <w:numFmt w:val="lowerLetter"/>
       <w:lvlText w:val="%2."/>
@@ -182,14 +4287,17 @@
         <w:ind w:left="1440" w:hanging="360"/>
       </w:pPr>
     </w:lvl>
-    <w:lvl w:ilvl="2" w:tplc="2000001B" w:tentative="1">
+    <w:lvl w:ilvl="2" w:tplc="20000001">
       <w:start w:val="1"/>
-      <w:numFmt w:val="lowerRoman"/>
-      <w:lvlText w:val="%3."/>
-      <w:lvlJc w:val="right"/>
+      <w:numFmt w:val="bullet"/>
+      <w:lvlText w:val=""/>
+      <w:lvlJc w:val="left"/>
       <w:pPr>
-        <w:ind w:left="2160" w:hanging="180"/>
+        <w:ind w:left="2340" w:hanging="360"/>
       </w:pPr>
+      <w:rPr>
+        <w:rFonts w:ascii="Symbol" w:hAnsi="Symbol" w:hint="default"/>
+      </w:rPr>
     </w:lvl>
     <w:lvl w:ilvl="3" w:tplc="2000000F" w:tentative="1">
       <w:start w:val="1"/>
@@ -780,6 +4888,16 @@
       <w:contextualSpacing/>
     </w:pPr>
   </w:style>
+  <w:style w:type="character" w:styleId="PlaceholderText">
+    <w:name w:val="Placeholder Text"/>
+    <w:basedOn w:val="DefaultParagraphFont"/>
+    <w:uiPriority w:val="99"/>
+    <w:semiHidden/>
+    <w:rsid w:val="0057285D"/>
+    <w:rPr>
+      <w:color w:val="666666"/>
+    </w:rPr>
+  </w:style>
 </w:styles>
 </file>
 

</xml_diff>